<commit_message>
docs(db/lab2): 📝 update report
</commit_message>
<xml_diff>
--- a/databases/lab2/docs/БД ЛР2 Р3107 Рязанов Никита.docx
+++ b/databases/lab2/docs/БД ЛР2 Р3107 Рязанов Никита.docx
@@ -1651,7 +1651,7 @@
                 <w:color w:val="000000"/>
                 <w:szCs w:val="24"/>
                 <w:shd w:val="clear" w:color="auto" w:fill="FFFFFF"/>
-                <w:lang w:val="en-US" w:eastAsia="en-GB"/>
+                <w:lang w:eastAsia="en-GB"/>
               </w:rPr>
             </w:pPr>
             <w:r>
@@ -1661,7 +1661,7 @@
                 <w:color w:val="000000"/>
                 <w:szCs w:val="24"/>
                 <w:shd w:val="clear" w:color="auto" w:fill="FFFFFF"/>
-                <w:lang w:val="en-US" w:eastAsia="en-GB"/>
+                <w:lang w:eastAsia="en-GB"/>
               </w:rPr>
               <w:t xml:space="preserve">    </w:t>
             </w:r>
@@ -1673,18 +1673,7 @@
                 <w:szCs w:val="24"/>
                 <w:lang w:val="en-US" w:eastAsia="en-GB"/>
               </w:rPr>
-              <w:t>LEFT JOIN</w:t>
-            </w:r>
-            <w:r>
-              <w:rPr>
-                <w:rFonts w:ascii="Lucida Console" w:hAnsi="Lucida Console"/>
-                <w:noProof/>
-                <w:color w:val="000000"/>
-                <w:szCs w:val="24"/>
-                <w:shd w:val="clear" w:color="auto" w:fill="FFFFFF"/>
-                <w:lang w:val="en-US" w:eastAsia="en-GB"/>
-              </w:rPr>
-              <w:t xml:space="preserve"> "Н_ВЕДОМОСТИ" </w:t>
+              <w:t>LEFT</w:t>
             </w:r>
             <w:r>
               <w:rPr>
@@ -1692,6 +1681,37 @@
                 <w:noProof/>
                 <w:color w:val="000088"/>
                 <w:szCs w:val="24"/>
+                <w:lang w:eastAsia="en-GB"/>
+              </w:rPr>
+              <w:t xml:space="preserve"> </w:t>
+            </w:r>
+            <w:r>
+              <w:rPr>
+                <w:rFonts w:ascii="Lucida Console" w:hAnsi="Lucida Console"/>
+                <w:noProof/>
+                <w:color w:val="000088"/>
+                <w:szCs w:val="24"/>
+                <w:lang w:val="en-US" w:eastAsia="en-GB"/>
+              </w:rPr>
+              <w:t>JOIN</w:t>
+            </w:r>
+            <w:r>
+              <w:rPr>
+                <w:rFonts w:ascii="Lucida Console" w:hAnsi="Lucida Console"/>
+                <w:noProof/>
+                <w:color w:val="000000"/>
+                <w:szCs w:val="24"/>
+                <w:shd w:val="clear" w:color="auto" w:fill="FFFFFF"/>
+                <w:lang w:eastAsia="en-GB"/>
+              </w:rPr>
+              <w:t xml:space="preserve"> "Н_ВЕДОМОСТИ" </w:t>
+            </w:r>
+            <w:r>
+              <w:rPr>
+                <w:rFonts w:ascii="Lucida Console" w:hAnsi="Lucida Console"/>
+                <w:noProof/>
+                <w:color w:val="000088"/>
+                <w:szCs w:val="24"/>
                 <w:lang w:val="en-US" w:eastAsia="en-GB"/>
               </w:rPr>
               <w:t>ON</w:t>
@@ -1703,7 +1723,7 @@
                 <w:color w:val="000000"/>
                 <w:szCs w:val="24"/>
                 <w:shd w:val="clear" w:color="auto" w:fill="FFFFFF"/>
-                <w:lang w:val="en-US" w:eastAsia="en-GB"/>
+                <w:lang w:eastAsia="en-GB"/>
               </w:rPr>
               <w:t xml:space="preserve"> "Н_ВЕДОМОСТИ"."ТВ_ИД" = "Н_ТИПЫ_ВЕДОМОСТЕЙ"."ИД"</w:t>
             </w:r>
@@ -1721,7 +1741,7 @@
                 <w:color w:val="000000"/>
                 <w:szCs w:val="24"/>
                 <w:shd w:val="clear" w:color="auto" w:fill="FFFFFF"/>
-                <w:lang w:val="en-US" w:eastAsia="en-GB"/>
+                <w:lang w:eastAsia="en-GB"/>
               </w:rPr>
             </w:pPr>
             <w:r>
@@ -1748,7 +1768,7 @@
                 <w:color w:val="000000"/>
                 <w:szCs w:val="24"/>
                 <w:shd w:val="clear" w:color="auto" w:fill="FFFFFF"/>
-                <w:lang w:val="en-US" w:eastAsia="en-GB"/>
+                <w:lang w:eastAsia="en-GB"/>
               </w:rPr>
             </w:pPr>
             <w:r>
@@ -1758,7 +1778,7 @@
                 <w:color w:val="000000"/>
                 <w:szCs w:val="24"/>
                 <w:shd w:val="clear" w:color="auto" w:fill="FFFFFF"/>
-                <w:lang w:val="en-US" w:eastAsia="en-GB"/>
+                <w:lang w:eastAsia="en-GB"/>
               </w:rPr>
               <w:t xml:space="preserve">    ("Н_ТИПЫ_ВЕДОМОСТЕЙ"."НАИМЕНОВАНИЕ" &gt; </w:t>
             </w:r>
@@ -1768,7 +1788,7 @@
                 <w:noProof/>
                 <w:color w:val="008800"/>
                 <w:szCs w:val="24"/>
-                <w:lang w:val="en-US" w:eastAsia="en-GB"/>
+                <w:lang w:eastAsia="en-GB"/>
               </w:rPr>
               <w:t>'Ведомость'</w:t>
             </w:r>
@@ -1786,7 +1806,7 @@
                 <w:color w:val="000000"/>
                 <w:szCs w:val="24"/>
                 <w:shd w:val="clear" w:color="auto" w:fill="FFFFFF"/>
-                <w:lang w:val="en-US" w:eastAsia="en-GB"/>
+                <w:lang w:eastAsia="en-GB"/>
               </w:rPr>
             </w:pPr>
             <w:r>
@@ -1796,7 +1816,7 @@
                 <w:color w:val="000000"/>
                 <w:szCs w:val="24"/>
                 <w:shd w:val="clear" w:color="auto" w:fill="FFFFFF"/>
-                <w:lang w:val="en-US" w:eastAsia="en-GB"/>
+                <w:lang w:eastAsia="en-GB"/>
               </w:rPr>
               <w:t xml:space="preserve">    </w:t>
             </w:r>
@@ -1817,7 +1837,7 @@
                 <w:color w:val="000000"/>
                 <w:szCs w:val="24"/>
                 <w:shd w:val="clear" w:color="auto" w:fill="FFFFFF"/>
-                <w:lang w:val="en-US" w:eastAsia="en-GB"/>
+                <w:lang w:eastAsia="en-GB"/>
               </w:rPr>
               <w:t xml:space="preserve"> "Н_ВЕДОМОСТИ"."ЧЛВК_ИД" &lt; </w:t>
             </w:r>
@@ -1827,7 +1847,7 @@
                 <w:noProof/>
                 <w:color w:val="006666"/>
                 <w:szCs w:val="24"/>
-                <w:lang w:val="en-US" w:eastAsia="en-GB"/>
+                <w:lang w:eastAsia="en-GB"/>
               </w:rPr>
               <w:t>153285</w:t>
             </w:r>
@@ -1843,7 +1863,7 @@
                 <w:color w:val="000000"/>
                 <w:szCs w:val="24"/>
                 <w:shd w:val="clear" w:color="auto" w:fill="FFFFFF"/>
-                <w:lang w:val="en-US" w:eastAsia="en-GB"/>
+                <w:lang w:eastAsia="en-GB"/>
               </w:rPr>
               <w:t xml:space="preserve">    </w:t>
             </w:r>
@@ -1864,7 +1884,7 @@
                 <w:color w:val="000000"/>
                 <w:szCs w:val="24"/>
                 <w:shd w:val="clear" w:color="auto" w:fill="FFFFFF"/>
-                <w:lang w:val="en-US" w:eastAsia="en-GB"/>
+                <w:lang w:eastAsia="en-GB"/>
               </w:rPr>
               <w:t xml:space="preserve"> "Н_ВЕДОМОСТИ"."ЧЛВК_ИД" &lt; </w:t>
             </w:r>
@@ -1874,7 +1894,7 @@
                 <w:noProof/>
                 <w:color w:val="006666"/>
                 <w:szCs w:val="24"/>
-                <w:lang w:val="en-US" w:eastAsia="en-GB"/>
+                <w:lang w:eastAsia="en-GB"/>
               </w:rPr>
               <w:t>117219</w:t>
             </w:r>
@@ -1885,7 +1905,7 @@
                 <w:color w:val="000000"/>
                 <w:szCs w:val="24"/>
                 <w:shd w:val="clear" w:color="auto" w:fill="FFFFFF"/>
-                <w:lang w:val="en-US" w:eastAsia="en-GB"/>
+                <w:lang w:eastAsia="en-GB"/>
               </w:rPr>
               <w:t>);</w:t>
             </w:r>
@@ -2204,7 +2224,7 @@
                 <w:color w:val="000000"/>
                 <w:sz w:val="22"/>
                 <w:shd w:val="clear" w:color="auto" w:fill="FFFFFF"/>
-                <w:lang w:val="en-US" w:eastAsia="en-GB"/>
+                <w:lang w:eastAsia="en-GB"/>
               </w:rPr>
             </w:pPr>
             <w:r>
@@ -2214,7 +2234,7 @@
                 <w:color w:val="000000"/>
                 <w:sz w:val="22"/>
                 <w:shd w:val="clear" w:color="auto" w:fill="FFFFFF"/>
-                <w:lang w:val="en-US" w:eastAsia="en-GB"/>
+                <w:lang w:eastAsia="en-GB"/>
               </w:rPr>
               <w:t xml:space="preserve">    </w:t>
             </w:r>
@@ -2226,16 +2246,36 @@
                 <w:sz w:val="22"/>
                 <w:lang w:val="en-US" w:eastAsia="en-GB"/>
               </w:rPr>
-              <w:t>LEFT JOIN</w:t>
-            </w:r>
-            <w:r>
-              <w:rPr>
-                <w:rFonts w:ascii="Lucida Console" w:hAnsi="Lucida Console"/>
-                <w:noProof/>
-                <w:color w:val="000000"/>
-                <w:sz w:val="22"/>
-                <w:shd w:val="clear" w:color="auto" w:fill="FFFFFF"/>
-                <w:lang w:val="en-US" w:eastAsia="en-GB"/>
+              <w:t>LEFT</w:t>
+            </w:r>
+            <w:r>
+              <w:rPr>
+                <w:rFonts w:ascii="Lucida Console" w:hAnsi="Lucida Console"/>
+                <w:noProof/>
+                <w:color w:val="000088"/>
+                <w:sz w:val="22"/>
+                <w:lang w:eastAsia="en-GB"/>
+              </w:rPr>
+              <w:t xml:space="preserve"> </w:t>
+            </w:r>
+            <w:r>
+              <w:rPr>
+                <w:rFonts w:ascii="Lucida Console" w:hAnsi="Lucida Console"/>
+                <w:noProof/>
+                <w:color w:val="000088"/>
+                <w:sz w:val="22"/>
+                <w:lang w:val="en-US" w:eastAsia="en-GB"/>
+              </w:rPr>
+              <w:t>JOIN</w:t>
+            </w:r>
+            <w:r>
+              <w:rPr>
+                <w:rFonts w:ascii="Lucida Console" w:hAnsi="Lucida Console"/>
+                <w:noProof/>
+                <w:color w:val="000000"/>
+                <w:sz w:val="22"/>
+                <w:shd w:val="clear" w:color="auto" w:fill="FFFFFF"/>
+                <w:lang w:eastAsia="en-GB"/>
               </w:rPr>
               <w:t xml:space="preserve"> "Н_ОБУЧЕНИЯ" </w:t>
             </w:r>
@@ -2256,7 +2296,7 @@
                 <w:color w:val="000000"/>
                 <w:sz w:val="22"/>
                 <w:shd w:val="clear" w:color="auto" w:fill="FFFFFF"/>
-                <w:lang w:val="en-US" w:eastAsia="en-GB"/>
+                <w:lang w:eastAsia="en-GB"/>
               </w:rPr>
               <w:t xml:space="preserve"> "Н_ЛЮДИ"."ИД" = "Н_ОБУЧЕНИЯ"."ЧЛВК_ИД"</w:t>
             </w:r>
@@ -2284,7 +2324,7 @@
                 <w:color w:val="000000"/>
                 <w:sz w:val="22"/>
                 <w:shd w:val="clear" w:color="auto" w:fill="FFFFFF"/>
-                <w:lang w:val="en-US" w:eastAsia="en-GB"/>
+                <w:lang w:eastAsia="en-GB"/>
               </w:rPr>
               <w:t xml:space="preserve">    </w:t>
             </w:r>
@@ -2370,7 +2410,7 @@
                 <w:noProof/>
                 <w:color w:val="008800"/>
                 <w:sz w:val="22"/>
-                <w:lang w:val="en-US" w:eastAsia="en-GB"/>
+                <w:lang w:eastAsia="en-GB"/>
               </w:rPr>
             </w:pPr>
             <w:r>
@@ -2382,7 +2422,18 @@
                 <w:shd w:val="clear" w:color="auto" w:fill="FFFFFF"/>
                 <w:lang w:val="en-US" w:eastAsia="en-GB"/>
               </w:rPr>
-              <w:t xml:space="preserve">    ("Н_ЛЮДИ"."ОТЧЕСТВО" &gt; </w:t>
+              <w:t xml:space="preserve">    </w:t>
+            </w:r>
+            <w:r>
+              <w:rPr>
+                <w:rFonts w:ascii="Lucida Console" w:hAnsi="Lucida Console"/>
+                <w:noProof/>
+                <w:color w:val="000000"/>
+                <w:sz w:val="22"/>
+                <w:shd w:val="clear" w:color="auto" w:fill="FFFFFF"/>
+                <w:lang w:eastAsia="en-GB"/>
+              </w:rPr>
+              <w:t xml:space="preserve">("Н_ЛЮДИ"."ОТЧЕСТВО" &gt; </w:t>
             </w:r>
             <w:r>
               <w:rPr>
@@ -2390,7 +2441,7 @@
                 <w:noProof/>
                 <w:color w:val="008800"/>
                 <w:sz w:val="22"/>
-                <w:lang w:val="en-US" w:eastAsia="en-GB"/>
+                <w:lang w:eastAsia="en-GB"/>
               </w:rPr>
               <w:t>'Георгиевич'</w:t>
             </w:r>
@@ -2408,7 +2459,7 @@
                 <w:color w:val="000000"/>
                 <w:sz w:val="22"/>
                 <w:shd w:val="clear" w:color="auto" w:fill="FFFFFF"/>
-                <w:lang w:val="en-US" w:eastAsia="en-GB"/>
+                <w:lang w:eastAsia="en-GB"/>
               </w:rPr>
             </w:pPr>
             <w:r>
@@ -2417,7 +2468,7 @@
                 <w:noProof/>
                 <w:color w:val="000088"/>
                 <w:sz w:val="22"/>
-                <w:lang w:val="en-US" w:eastAsia="en-GB"/>
+                <w:lang w:eastAsia="en-GB"/>
               </w:rPr>
               <w:t xml:space="preserve">    </w:t>
             </w:r>
@@ -2438,9 +2489,31 @@
                 <w:color w:val="000000"/>
                 <w:sz w:val="22"/>
                 <w:shd w:val="clear" w:color="auto" w:fill="FFFFFF"/>
-                <w:lang w:val="en-US" w:eastAsia="en-GB"/>
-              </w:rPr>
-              <w:t xml:space="preserve"> CAST("Н_ОБУЧЕНИЯ"."НЗК" </w:t>
+                <w:lang w:eastAsia="en-GB"/>
+              </w:rPr>
+              <w:t xml:space="preserve"> </w:t>
+            </w:r>
+            <w:r>
+              <w:rPr>
+                <w:rFonts w:ascii="Lucida Console" w:hAnsi="Lucida Console"/>
+                <w:noProof/>
+                <w:color w:val="000000"/>
+                <w:sz w:val="22"/>
+                <w:shd w:val="clear" w:color="auto" w:fill="FFFFFF"/>
+                <w:lang w:val="en-US" w:eastAsia="en-GB"/>
+              </w:rPr>
+              <w:t>CAST</w:t>
+            </w:r>
+            <w:r>
+              <w:rPr>
+                <w:rFonts w:ascii="Lucida Console" w:hAnsi="Lucida Console"/>
+                <w:noProof/>
+                <w:color w:val="000000"/>
+                <w:sz w:val="22"/>
+                <w:shd w:val="clear" w:color="auto" w:fill="FFFFFF"/>
+                <w:lang w:eastAsia="en-GB"/>
+              </w:rPr>
+              <w:t xml:space="preserve">("Н_ОБУЧЕНИЯ"."НЗК" </w:t>
             </w:r>
             <w:r>
               <w:rPr>
@@ -2459,7 +2532,7 @@
                 <w:color w:val="000000"/>
                 <w:sz w:val="22"/>
                 <w:shd w:val="clear" w:color="auto" w:fill="FFFFFF"/>
-                <w:lang w:val="en-US" w:eastAsia="en-GB"/>
+                <w:lang w:eastAsia="en-GB"/>
               </w:rPr>
               <w:t xml:space="preserve"> </w:t>
             </w:r>
@@ -2480,7 +2553,7 @@
                 <w:color w:val="000000"/>
                 <w:sz w:val="22"/>
                 <w:shd w:val="clear" w:color="auto" w:fill="FFFFFF"/>
-                <w:lang w:val="en-US" w:eastAsia="en-GB"/>
+                <w:lang w:eastAsia="en-GB"/>
               </w:rPr>
               <w:t xml:space="preserve">) &gt; </w:t>
             </w:r>
@@ -2490,7 +2563,7 @@
                 <w:noProof/>
                 <w:color w:val="006666"/>
                 <w:sz w:val="22"/>
-                <w:lang w:val="en-US" w:eastAsia="en-GB"/>
+                <w:lang w:eastAsia="en-GB"/>
               </w:rPr>
               <w:t>999080</w:t>
             </w:r>
@@ -2501,7 +2574,7 @@
                 <w:color w:val="000000"/>
                 <w:sz w:val="22"/>
                 <w:shd w:val="clear" w:color="auto" w:fill="FFFFFF"/>
-                <w:lang w:val="en-US" w:eastAsia="en-GB"/>
+                <w:lang w:eastAsia="en-GB"/>
               </w:rPr>
               <w:t>);</w:t>
             </w:r>
@@ -2520,7 +2593,7 @@
         <w:rPr>
           <w:color w:val="212529"/>
           <w:szCs w:val="24"/>
-          <w:lang w:val="en-GB" w:eastAsia="en-GB"/>
+          <w:lang w:eastAsia="en-GB"/>
         </w:rPr>
       </w:pPr>
     </w:p>
@@ -2821,7 +2894,7 @@
                 <w:shd w:val="clear" w:color="auto" w:fill="FFFFFF"/>
                 <w:lang w:val="en-US" w:eastAsia="en-GB"/>
               </w:rPr>
-              <w:t xml:space="preserve">        </w:t>
+              <w:t xml:space="preserve">    </w:t>
             </w:r>
             <w:r>
               <w:rPr>
@@ -2879,7 +2952,7 @@
                 <w:color w:val="000000"/>
                 <w:sz w:val="22"/>
                 <w:shd w:val="clear" w:color="auto" w:fill="FFFFFF"/>
-                <w:lang w:val="en-US" w:eastAsia="en-GB"/>
+                <w:lang w:eastAsia="en-GB"/>
               </w:rPr>
             </w:pPr>
             <w:r>
@@ -2891,7 +2964,18 @@
                 <w:shd w:val="clear" w:color="auto" w:fill="FFFFFF"/>
                 <w:lang w:val="en-US" w:eastAsia="en-GB"/>
               </w:rPr>
-              <w:t xml:space="preserve">    COUNT(*) </w:t>
+              <w:t xml:space="preserve">    COUNT</w:t>
+            </w:r>
+            <w:r>
+              <w:rPr>
+                <w:rFonts w:ascii="Lucida Console" w:hAnsi="Lucida Console"/>
+                <w:noProof/>
+                <w:color w:val="000000"/>
+                <w:sz w:val="22"/>
+                <w:shd w:val="clear" w:color="auto" w:fill="FFFFFF"/>
+                <w:lang w:eastAsia="en-GB"/>
+              </w:rPr>
+              <w:t xml:space="preserve">(*) </w:t>
             </w:r>
             <w:r>
               <w:rPr>
@@ -2910,7 +2994,7 @@
                 <w:color w:val="000000"/>
                 <w:sz w:val="22"/>
                 <w:shd w:val="clear" w:color="auto" w:fill="FFFFFF"/>
-                <w:lang w:val="en-US" w:eastAsia="en-GB"/>
+                <w:lang w:eastAsia="en-GB"/>
               </w:rPr>
               <w:t xml:space="preserve"> "КОЛ-ВО"</w:t>
             </w:r>
@@ -2928,7 +3012,7 @@
                 <w:color w:val="000000"/>
                 <w:sz w:val="22"/>
                 <w:shd w:val="clear" w:color="auto" w:fill="FFFFFF"/>
-                <w:lang w:val="en-US" w:eastAsia="en-GB"/>
+                <w:lang w:eastAsia="en-GB"/>
               </w:rPr>
             </w:pPr>
             <w:r>
@@ -2948,7 +3032,7 @@
                 <w:color w:val="000000"/>
                 <w:sz w:val="22"/>
                 <w:shd w:val="clear" w:color="auto" w:fill="FFFFFF"/>
-                <w:lang w:val="en-US" w:eastAsia="en-GB"/>
+                <w:lang w:eastAsia="en-GB"/>
               </w:rPr>
               <w:t xml:space="preserve"> "Н_УЧЕНИКИ"</w:t>
             </w:r>
@@ -2966,7 +3050,7 @@
                 <w:color w:val="000000"/>
                 <w:sz w:val="22"/>
                 <w:shd w:val="clear" w:color="auto" w:fill="FFFFFF"/>
-                <w:lang w:val="en-US" w:eastAsia="en-GB"/>
+                <w:lang w:eastAsia="en-GB"/>
               </w:rPr>
             </w:pPr>
             <w:r>
@@ -2976,7 +3060,7 @@
                 <w:color w:val="000000"/>
                 <w:sz w:val="22"/>
                 <w:shd w:val="clear" w:color="auto" w:fill="FFFFFF"/>
-                <w:lang w:val="en-US" w:eastAsia="en-GB"/>
+                <w:lang w:eastAsia="en-GB"/>
               </w:rPr>
               <w:t xml:space="preserve">    </w:t>
             </w:r>
@@ -2997,7 +3081,7 @@
                 <w:color w:val="000000"/>
                 <w:sz w:val="22"/>
                 <w:shd w:val="clear" w:color="auto" w:fill="FFFFFF"/>
-                <w:lang w:val="en-US" w:eastAsia="en-GB"/>
+                <w:lang w:eastAsia="en-GB"/>
               </w:rPr>
               <w:t xml:space="preserve"> </w:t>
             </w:r>
@@ -3018,7 +3102,7 @@
                 <w:color w:val="000000"/>
                 <w:sz w:val="22"/>
                 <w:shd w:val="clear" w:color="auto" w:fill="FFFFFF"/>
-                <w:lang w:val="en-US" w:eastAsia="en-GB"/>
+                <w:lang w:eastAsia="en-GB"/>
               </w:rPr>
               <w:t xml:space="preserve"> "Н_ЛЮДИ" </w:t>
             </w:r>
@@ -3039,7 +3123,7 @@
                 <w:color w:val="000000"/>
                 <w:sz w:val="22"/>
                 <w:shd w:val="clear" w:color="auto" w:fill="FFFFFF"/>
-                <w:lang w:val="en-US" w:eastAsia="en-GB"/>
+                <w:lang w:eastAsia="en-GB"/>
               </w:rPr>
               <w:t xml:space="preserve"> ("ЧЛВК_ИД" = "Н_ЛЮДИ"."ИД")</w:t>
             </w:r>
@@ -3057,7 +3141,7 @@
                 <w:color w:val="000000"/>
                 <w:sz w:val="22"/>
                 <w:shd w:val="clear" w:color="auto" w:fill="FFFFFF"/>
-                <w:lang w:val="en-US" w:eastAsia="en-GB"/>
+                <w:lang w:eastAsia="en-GB"/>
               </w:rPr>
             </w:pPr>
             <w:r>
@@ -3084,7 +3168,7 @@
                 <w:color w:val="000000"/>
                 <w:sz w:val="22"/>
                 <w:shd w:val="clear" w:color="auto" w:fill="FFFFFF"/>
-                <w:lang w:val="en-US" w:eastAsia="en-GB"/>
+                <w:lang w:eastAsia="en-GB"/>
               </w:rPr>
             </w:pPr>
             <w:r>
@@ -3094,7 +3178,7 @@
                 <w:color w:val="000000"/>
                 <w:sz w:val="22"/>
                 <w:shd w:val="clear" w:color="auto" w:fill="FFFFFF"/>
-                <w:lang w:val="en-US" w:eastAsia="en-GB"/>
+                <w:lang w:eastAsia="en-GB"/>
               </w:rPr>
               <w:t xml:space="preserve">    ("ПРИЗНАК" = </w:t>
             </w:r>
@@ -3104,7 +3188,7 @@
                 <w:noProof/>
                 <w:color w:val="008800"/>
                 <w:sz w:val="22"/>
-                <w:lang w:val="en-US" w:eastAsia="en-GB"/>
+                <w:lang w:eastAsia="en-GB"/>
               </w:rPr>
               <w:t>'обучен'</w:t>
             </w:r>
@@ -3121,7 +3205,7 @@
                 <w:noProof/>
                 <w:color w:val="008800"/>
                 <w:sz w:val="22"/>
-                <w:lang w:val="en-US" w:eastAsia="en-GB"/>
+                <w:lang w:eastAsia="en-GB"/>
               </w:rPr>
             </w:pPr>
             <w:r>
@@ -3131,7 +3215,7 @@
                 <w:color w:val="000000"/>
                 <w:sz w:val="22"/>
                 <w:shd w:val="clear" w:color="auto" w:fill="FFFFFF"/>
-                <w:lang w:val="en-US" w:eastAsia="en-GB"/>
+                <w:lang w:eastAsia="en-GB"/>
               </w:rPr>
               <w:t xml:space="preserve">    </w:t>
             </w:r>
@@ -3152,7 +3236,7 @@
                 <w:color w:val="000000"/>
                 <w:sz w:val="22"/>
                 <w:shd w:val="clear" w:color="auto" w:fill="FFFFFF"/>
-                <w:lang w:val="en-US" w:eastAsia="en-GB"/>
+                <w:lang w:eastAsia="en-GB"/>
               </w:rPr>
               <w:t xml:space="preserve"> "ГРУППА" = </w:t>
             </w:r>
@@ -3162,7 +3246,7 @@
                 <w:noProof/>
                 <w:color w:val="008800"/>
                 <w:sz w:val="22"/>
-                <w:lang w:val="en-US" w:eastAsia="en-GB"/>
+                <w:lang w:eastAsia="en-GB"/>
               </w:rPr>
               <w:t>'3102'</w:t>
             </w:r>
@@ -3189,7 +3273,7 @@
                 <w:noProof/>
                 <w:color w:val="000088"/>
                 <w:sz w:val="22"/>
-                <w:lang w:val="en-US" w:eastAsia="en-GB"/>
+                <w:lang w:eastAsia="en-GB"/>
               </w:rPr>
               <w:t xml:space="preserve">    </w:t>
             </w:r>
@@ -3287,6 +3371,7 @@
         <w:ind w:firstLine="0"/>
         <w:rPr>
           <w:szCs w:val="24"/>
+          <w:lang w:val="en-GB"/>
         </w:rPr>
       </w:pPr>
     </w:p>
@@ -3297,6 +3382,7 @@
           <w:ilvl w:val="0"/>
           <w:numId w:val="39"/>
         </w:numPr>
+        <w:jc w:val="left"/>
         <w:rPr>
           <w:szCs w:val="24"/>
         </w:rPr>
@@ -3347,7 +3433,7 @@
                 <w:color w:val="000000"/>
                 <w:sz w:val="22"/>
                 <w:shd w:val="clear" w:color="auto" w:fill="FFFFFF"/>
-                <w:lang w:val="en-US" w:eastAsia="en-GB"/>
+                <w:lang w:eastAsia="en-GB"/>
               </w:rPr>
             </w:pPr>
             <w:r>
@@ -3367,7 +3453,7 @@
                 <w:color w:val="000000"/>
                 <w:sz w:val="22"/>
                 <w:shd w:val="clear" w:color="auto" w:fill="FFFFFF"/>
-                <w:lang w:val="en-US" w:eastAsia="en-GB"/>
+                <w:lang w:eastAsia="en-GB"/>
               </w:rPr>
               <w:t xml:space="preserve"> "Н_ГРУППЫ_ПЛАНОВ"."ПЛАН_ИД"</w:t>
             </w:r>
@@ -3385,7 +3471,7 @@
                 <w:color w:val="000000"/>
                 <w:sz w:val="22"/>
                 <w:shd w:val="clear" w:color="auto" w:fill="FFFFFF"/>
-                <w:lang w:val="en-US" w:eastAsia="en-GB"/>
+                <w:lang w:eastAsia="en-GB"/>
               </w:rPr>
             </w:pPr>
             <w:r>
@@ -3405,7 +3491,7 @@
                 <w:color w:val="000000"/>
                 <w:sz w:val="22"/>
                 <w:shd w:val="clear" w:color="auto" w:fill="FFFFFF"/>
-                <w:lang w:val="en-US" w:eastAsia="en-GB"/>
+                <w:lang w:eastAsia="en-GB"/>
               </w:rPr>
               <w:t xml:space="preserve"> "Н_ГРУППЫ_ПЛАНОВ"</w:t>
             </w:r>
@@ -3423,7 +3509,7 @@
                 <w:color w:val="000000"/>
                 <w:sz w:val="22"/>
                 <w:shd w:val="clear" w:color="auto" w:fill="FFFFFF"/>
-                <w:lang w:val="en-US" w:eastAsia="en-GB"/>
+                <w:lang w:eastAsia="en-GB"/>
               </w:rPr>
             </w:pPr>
             <w:r>
@@ -3433,7 +3519,7 @@
                 <w:color w:val="000000"/>
                 <w:sz w:val="22"/>
                 <w:shd w:val="clear" w:color="auto" w:fill="FFFFFF"/>
-                <w:lang w:val="en-US" w:eastAsia="en-GB"/>
+                <w:lang w:eastAsia="en-GB"/>
               </w:rPr>
               <w:t xml:space="preserve">    </w:t>
             </w:r>
@@ -3454,7 +3540,7 @@
                 <w:color w:val="000000"/>
                 <w:sz w:val="22"/>
                 <w:shd w:val="clear" w:color="auto" w:fill="FFFFFF"/>
-                <w:lang w:val="en-US" w:eastAsia="en-GB"/>
+                <w:lang w:eastAsia="en-GB"/>
               </w:rPr>
               <w:t xml:space="preserve"> </w:t>
             </w:r>
@@ -3475,7 +3561,7 @@
                 <w:color w:val="000000"/>
                 <w:sz w:val="22"/>
                 <w:shd w:val="clear" w:color="auto" w:fill="FFFFFF"/>
-                <w:lang w:val="en-US" w:eastAsia="en-GB"/>
+                <w:lang w:eastAsia="en-GB"/>
               </w:rPr>
               <w:t xml:space="preserve"> "Н_ПЛАНЫ" </w:t>
             </w:r>
@@ -3496,7 +3582,7 @@
                 <w:color w:val="000000"/>
                 <w:sz w:val="22"/>
                 <w:shd w:val="clear" w:color="auto" w:fill="FFFFFF"/>
-                <w:lang w:val="en-US" w:eastAsia="en-GB"/>
+                <w:lang w:eastAsia="en-GB"/>
               </w:rPr>
               <w:t xml:space="preserve"> "Н_ГРУППЫ_ПЛАНОВ"."ПЛАН_ИД" = "Н_ПЛАНЫ"."ИД"</w:t>
             </w:r>
@@ -3514,7 +3600,7 @@
                 <w:color w:val="000000"/>
                 <w:sz w:val="22"/>
                 <w:shd w:val="clear" w:color="auto" w:fill="FFFFFF"/>
-                <w:lang w:val="en-US" w:eastAsia="en-GB"/>
+                <w:lang w:eastAsia="en-GB"/>
               </w:rPr>
             </w:pPr>
             <w:r>
@@ -3524,7 +3610,7 @@
                 <w:color w:val="000000"/>
                 <w:sz w:val="22"/>
                 <w:shd w:val="clear" w:color="auto" w:fill="FFFFFF"/>
-                <w:lang w:val="en-US" w:eastAsia="en-GB"/>
+                <w:lang w:eastAsia="en-GB"/>
               </w:rPr>
               <w:t xml:space="preserve">    </w:t>
             </w:r>
@@ -3545,7 +3631,7 @@
                 <w:color w:val="000000"/>
                 <w:sz w:val="22"/>
                 <w:shd w:val="clear" w:color="auto" w:fill="FFFFFF"/>
-                <w:lang w:val="en-US" w:eastAsia="en-GB"/>
+                <w:lang w:eastAsia="en-GB"/>
               </w:rPr>
               <w:t xml:space="preserve"> </w:t>
             </w:r>
@@ -3566,7 +3652,7 @@
                 <w:color w:val="000000"/>
                 <w:sz w:val="22"/>
                 <w:shd w:val="clear" w:color="auto" w:fill="FFFFFF"/>
-                <w:lang w:val="en-US" w:eastAsia="en-GB"/>
+                <w:lang w:eastAsia="en-GB"/>
               </w:rPr>
               <w:t xml:space="preserve"> "Н_ОТДЕЛЫ" </w:t>
             </w:r>
@@ -3587,7 +3673,7 @@
                 <w:color w:val="000000"/>
                 <w:sz w:val="22"/>
                 <w:shd w:val="clear" w:color="auto" w:fill="FFFFFF"/>
-                <w:lang w:val="en-US" w:eastAsia="en-GB"/>
+                <w:lang w:eastAsia="en-GB"/>
               </w:rPr>
               <w:t xml:space="preserve"> "Н_ПЛАНЫ"."ОТД_ИД" = "Н_ОТДЕЛЫ"."ИД"</w:t>
             </w:r>
@@ -3605,7 +3691,7 @@
                 <w:color w:val="000000"/>
                 <w:sz w:val="22"/>
                 <w:shd w:val="clear" w:color="auto" w:fill="FFFFFF"/>
-                <w:lang w:val="en-US" w:eastAsia="en-GB"/>
+                <w:lang w:eastAsia="en-GB"/>
               </w:rPr>
             </w:pPr>
             <w:r>
@@ -3625,7 +3711,7 @@
                 <w:color w:val="000000"/>
                 <w:sz w:val="22"/>
                 <w:shd w:val="clear" w:color="auto" w:fill="FFFFFF"/>
-                <w:lang w:val="en-US" w:eastAsia="en-GB"/>
+                <w:lang w:eastAsia="en-GB"/>
               </w:rPr>
               <w:t xml:space="preserve"> "Н_ОТДЕЛЫ"."КОРОТКОЕ_ИМЯ" = </w:t>
             </w:r>
@@ -3635,7 +3721,7 @@
                 <w:noProof/>
                 <w:color w:val="008800"/>
                 <w:sz w:val="22"/>
-                <w:lang w:val="en-US" w:eastAsia="en-GB"/>
+                <w:lang w:eastAsia="en-GB"/>
               </w:rPr>
               <w:t>'КТиУ'</w:t>
             </w:r>
@@ -3653,7 +3739,7 @@
                 <w:color w:val="000000"/>
                 <w:sz w:val="22"/>
                 <w:shd w:val="clear" w:color="auto" w:fill="FFFFFF"/>
-                <w:lang w:val="en-US" w:eastAsia="en-GB"/>
+                <w:lang w:eastAsia="en-GB"/>
               </w:rPr>
             </w:pPr>
             <w:r>
@@ -3673,7 +3759,7 @@
                 <w:color w:val="000000"/>
                 <w:sz w:val="22"/>
                 <w:shd w:val="clear" w:color="auto" w:fill="FFFFFF"/>
-                <w:lang w:val="en-US" w:eastAsia="en-GB"/>
+                <w:lang w:eastAsia="en-GB"/>
               </w:rPr>
               <w:t xml:space="preserve"> </w:t>
             </w:r>
@@ -3694,7 +3780,7 @@
                 <w:color w:val="000000"/>
                 <w:sz w:val="22"/>
                 <w:shd w:val="clear" w:color="auto" w:fill="FFFFFF"/>
-                <w:lang w:val="en-US" w:eastAsia="en-GB"/>
+                <w:lang w:eastAsia="en-GB"/>
               </w:rPr>
               <w:t xml:space="preserve"> "Н_ГРУППЫ_ПЛАНОВ"."ПЛАН_ИД"</w:t>
             </w:r>
@@ -3871,7 +3957,7 @@
                 <w:color w:val="000000"/>
                 <w:sz w:val="22"/>
                 <w:shd w:val="clear" w:color="auto" w:fill="FFFFFF"/>
-                <w:lang w:val="en-US" w:eastAsia="en-GB"/>
+                <w:lang w:eastAsia="en-GB"/>
               </w:rPr>
             </w:pPr>
             <w:r>
@@ -3946,7 +4032,18 @@
                 <w:shd w:val="clear" w:color="auto" w:fill="FFFFFF"/>
                 <w:lang w:val="en-US" w:eastAsia="en-GB"/>
               </w:rPr>
-              <w:t xml:space="preserve"> "СР. ВОЗРАСТ"</w:t>
+              <w:t xml:space="preserve"> "СР. </w:t>
+            </w:r>
+            <w:r>
+              <w:rPr>
+                <w:rFonts w:ascii="Lucida Console" w:hAnsi="Lucida Console"/>
+                <w:noProof/>
+                <w:color w:val="000000"/>
+                <w:sz w:val="22"/>
+                <w:shd w:val="clear" w:color="auto" w:fill="FFFFFF"/>
+                <w:lang w:eastAsia="en-GB"/>
+              </w:rPr>
+              <w:t>ВОЗРАСТ"</w:t>
             </w:r>
           </w:p>
           <w:p>
@@ -3962,7 +4059,7 @@
                 <w:color w:val="000000"/>
                 <w:sz w:val="22"/>
                 <w:shd w:val="clear" w:color="auto" w:fill="FFFFFF"/>
-                <w:lang w:val="en-US" w:eastAsia="en-GB"/>
+                <w:lang w:eastAsia="en-GB"/>
               </w:rPr>
             </w:pPr>
             <w:r>
@@ -3982,7 +4079,7 @@
                 <w:color w:val="000000"/>
                 <w:sz w:val="22"/>
                 <w:shd w:val="clear" w:color="auto" w:fill="FFFFFF"/>
-                <w:lang w:val="en-US" w:eastAsia="en-GB"/>
+                <w:lang w:eastAsia="en-GB"/>
               </w:rPr>
               <w:t xml:space="preserve"> "Н_УЧЕНИКИ"</w:t>
             </w:r>
@@ -4000,7 +4097,7 @@
                 <w:color w:val="000000"/>
                 <w:sz w:val="22"/>
                 <w:shd w:val="clear" w:color="auto" w:fill="FFFFFF"/>
-                <w:lang w:val="en-US" w:eastAsia="en-GB"/>
+                <w:lang w:eastAsia="en-GB"/>
               </w:rPr>
             </w:pPr>
             <w:r>
@@ -4010,7 +4107,7 @@
                 <w:color w:val="000000"/>
                 <w:sz w:val="22"/>
                 <w:shd w:val="clear" w:color="auto" w:fill="FFFFFF"/>
-                <w:lang w:val="en-US" w:eastAsia="en-GB"/>
+                <w:lang w:eastAsia="en-GB"/>
               </w:rPr>
               <w:t xml:space="preserve">    </w:t>
             </w:r>
@@ -4031,7 +4128,7 @@
                 <w:color w:val="000000"/>
                 <w:sz w:val="22"/>
                 <w:shd w:val="clear" w:color="auto" w:fill="FFFFFF"/>
-                <w:lang w:val="en-US" w:eastAsia="en-GB"/>
+                <w:lang w:eastAsia="en-GB"/>
               </w:rPr>
               <w:t xml:space="preserve"> </w:t>
             </w:r>
@@ -4052,7 +4149,7 @@
                 <w:color w:val="000000"/>
                 <w:sz w:val="22"/>
                 <w:shd w:val="clear" w:color="auto" w:fill="FFFFFF"/>
-                <w:lang w:val="en-US" w:eastAsia="en-GB"/>
+                <w:lang w:eastAsia="en-GB"/>
               </w:rPr>
               <w:t xml:space="preserve"> "Н_ЛЮДИ" </w:t>
             </w:r>
@@ -4073,7 +4170,7 @@
                 <w:color w:val="000000"/>
                 <w:sz w:val="22"/>
                 <w:shd w:val="clear" w:color="auto" w:fill="FFFFFF"/>
-                <w:lang w:val="en-US" w:eastAsia="en-GB"/>
+                <w:lang w:eastAsia="en-GB"/>
               </w:rPr>
               <w:t xml:space="preserve"> ("ЧЛВК_ИД" = "Н_ЛЮДИ"."ИД")</w:t>
             </w:r>
@@ -4091,7 +4188,7 @@
                 <w:color w:val="000000"/>
                 <w:sz w:val="22"/>
                 <w:shd w:val="clear" w:color="auto" w:fill="FFFFFF"/>
-                <w:lang w:val="en-US" w:eastAsia="en-GB"/>
+                <w:lang w:eastAsia="en-GB"/>
               </w:rPr>
             </w:pPr>
             <w:r>
@@ -4118,7 +4215,7 @@
                 <w:color w:val="000000"/>
                 <w:sz w:val="22"/>
                 <w:shd w:val="clear" w:color="auto" w:fill="FFFFFF"/>
-                <w:lang w:val="en-US" w:eastAsia="en-GB"/>
+                <w:lang w:eastAsia="en-GB"/>
               </w:rPr>
             </w:pPr>
             <w:r>
@@ -4128,7 +4225,7 @@
                 <w:color w:val="000000"/>
                 <w:sz w:val="22"/>
                 <w:shd w:val="clear" w:color="auto" w:fill="FFFFFF"/>
-                <w:lang w:val="en-US" w:eastAsia="en-GB"/>
+                <w:lang w:eastAsia="en-GB"/>
               </w:rPr>
               <w:t xml:space="preserve">    ("Н_УЧЕНИКИ"."ПРИЗНАК" = </w:t>
             </w:r>
@@ -4138,7 +4235,7 @@
                 <w:noProof/>
                 <w:color w:val="008800"/>
                 <w:sz w:val="22"/>
-                <w:lang w:val="en-US" w:eastAsia="en-GB"/>
+                <w:lang w:eastAsia="en-GB"/>
               </w:rPr>
               <w:t>'обучен'</w:t>
             </w:r>
@@ -4156,7 +4253,7 @@
                 <w:color w:val="000000"/>
                 <w:sz w:val="22"/>
                 <w:shd w:val="clear" w:color="auto" w:fill="FFFFFF"/>
-                <w:lang w:val="en-US" w:eastAsia="en-GB"/>
+                <w:lang w:eastAsia="en-GB"/>
               </w:rPr>
             </w:pPr>
             <w:r>
@@ -4166,7 +4263,7 @@
                 <w:color w:val="000000"/>
                 <w:sz w:val="22"/>
                 <w:shd w:val="clear" w:color="auto" w:fill="FFFFFF"/>
-                <w:lang w:val="en-US" w:eastAsia="en-GB"/>
+                <w:lang w:eastAsia="en-GB"/>
               </w:rPr>
               <w:t xml:space="preserve">    </w:t>
             </w:r>
@@ -4187,7 +4284,7 @@
                 <w:color w:val="000000"/>
                 <w:sz w:val="22"/>
                 <w:shd w:val="clear" w:color="auto" w:fill="FFFFFF"/>
-                <w:lang w:val="en-US" w:eastAsia="en-GB"/>
+                <w:lang w:eastAsia="en-GB"/>
               </w:rPr>
               <w:t xml:space="preserve"> "ДАТА_РОЖДЕНИЯ" &lt; </w:t>
             </w:r>
@@ -4199,16 +4296,36 @@
                 <w:sz w:val="22"/>
                 <w:lang w:val="en-US" w:eastAsia="en-GB"/>
               </w:rPr>
-              <w:t>CURRENT_DATE</w:t>
-            </w:r>
-            <w:r>
-              <w:rPr>
-                <w:rFonts w:ascii="Lucida Console" w:hAnsi="Lucida Console"/>
-                <w:noProof/>
-                <w:color w:val="000000"/>
-                <w:sz w:val="22"/>
-                <w:shd w:val="clear" w:color="auto" w:fill="FFFFFF"/>
-                <w:lang w:val="en-US" w:eastAsia="en-GB"/>
+              <w:t>CURRENT</w:t>
+            </w:r>
+            <w:r>
+              <w:rPr>
+                <w:rFonts w:ascii="Lucida Console" w:hAnsi="Lucida Console"/>
+                <w:noProof/>
+                <w:color w:val="660066"/>
+                <w:sz w:val="22"/>
+                <w:lang w:eastAsia="en-GB"/>
+              </w:rPr>
+              <w:t>_</w:t>
+            </w:r>
+            <w:r>
+              <w:rPr>
+                <w:rFonts w:ascii="Lucida Console" w:hAnsi="Lucida Console"/>
+                <w:noProof/>
+                <w:color w:val="660066"/>
+                <w:sz w:val="22"/>
+                <w:lang w:val="en-US" w:eastAsia="en-GB"/>
+              </w:rPr>
+              <w:t>DATE</w:t>
+            </w:r>
+            <w:r>
+              <w:rPr>
+                <w:rFonts w:ascii="Lucida Console" w:hAnsi="Lucida Console"/>
+                <w:noProof/>
+                <w:color w:val="000000"/>
+                <w:sz w:val="22"/>
+                <w:shd w:val="clear" w:color="auto" w:fill="FFFFFF"/>
+                <w:lang w:eastAsia="en-GB"/>
               </w:rPr>
               <w:t>)</w:t>
             </w:r>
@@ -4372,7 +4489,7 @@
                 <w:color w:val="000000"/>
                 <w:sz w:val="22"/>
                 <w:shd w:val="clear" w:color="auto" w:fill="FFFFFF"/>
-                <w:lang w:val="en-US" w:eastAsia="en-GB"/>
+                <w:lang w:eastAsia="en-GB"/>
               </w:rPr>
             </w:pPr>
             <w:r>
@@ -4403,7 +4520,7 @@
                 <w:color w:val="000000"/>
                 <w:sz w:val="22"/>
                 <w:shd w:val="clear" w:color="auto" w:fill="FFFFFF"/>
-                <w:lang w:val="en-US" w:eastAsia="en-GB"/>
+                <w:lang w:eastAsia="en-GB"/>
               </w:rPr>
               <w:t xml:space="preserve"> "Н_УЧЕНИКИ"</w:t>
             </w:r>
@@ -4421,7 +4538,7 @@
                 <w:color w:val="000000"/>
                 <w:sz w:val="22"/>
                 <w:shd w:val="clear" w:color="auto" w:fill="FFFFFF"/>
-                <w:lang w:val="en-US" w:eastAsia="en-GB"/>
+                <w:lang w:eastAsia="en-GB"/>
               </w:rPr>
             </w:pPr>
             <w:r>
@@ -4431,7 +4548,7 @@
                 <w:color w:val="000000"/>
                 <w:sz w:val="22"/>
                 <w:shd w:val="clear" w:color="auto" w:fill="FFFFFF"/>
-                <w:lang w:val="en-US" w:eastAsia="en-GB"/>
+                <w:lang w:eastAsia="en-GB"/>
               </w:rPr>
               <w:t xml:space="preserve">            </w:t>
             </w:r>
@@ -4452,7 +4569,7 @@
                 <w:color w:val="000000"/>
                 <w:sz w:val="22"/>
                 <w:shd w:val="clear" w:color="auto" w:fill="FFFFFF"/>
-                <w:lang w:val="en-US" w:eastAsia="en-GB"/>
+                <w:lang w:eastAsia="en-GB"/>
               </w:rPr>
               <w:t xml:space="preserve"> </w:t>
             </w:r>
@@ -4473,7 +4590,7 @@
                 <w:color w:val="000000"/>
                 <w:sz w:val="22"/>
                 <w:shd w:val="clear" w:color="auto" w:fill="FFFFFF"/>
-                <w:lang w:val="en-US" w:eastAsia="en-GB"/>
+                <w:lang w:eastAsia="en-GB"/>
               </w:rPr>
               <w:t xml:space="preserve"> "Н_ЛЮДИ" </w:t>
             </w:r>
@@ -4494,7 +4611,7 @@
                 <w:color w:val="000000"/>
                 <w:sz w:val="22"/>
                 <w:shd w:val="clear" w:color="auto" w:fill="FFFFFF"/>
-                <w:lang w:val="en-US" w:eastAsia="en-GB"/>
+                <w:lang w:eastAsia="en-GB"/>
               </w:rPr>
               <w:t xml:space="preserve"> ("Н_УЧЕНИКИ"."ЧЛВК_ИД" = "Н_ЛЮДИ"."ИД")</w:t>
             </w:r>
@@ -4512,7 +4629,7 @@
                 <w:color w:val="000000"/>
                 <w:sz w:val="22"/>
                 <w:shd w:val="clear" w:color="auto" w:fill="FFFFFF"/>
-                <w:lang w:val="en-US" w:eastAsia="en-GB"/>
+                <w:lang w:eastAsia="en-GB"/>
               </w:rPr>
             </w:pPr>
             <w:r>
@@ -4522,7 +4639,7 @@
                 <w:color w:val="000000"/>
                 <w:sz w:val="22"/>
                 <w:shd w:val="clear" w:color="auto" w:fill="FFFFFF"/>
-                <w:lang w:val="en-US" w:eastAsia="en-GB"/>
+                <w:lang w:eastAsia="en-GB"/>
               </w:rPr>
               <w:t xml:space="preserve">        </w:t>
             </w:r>
@@ -4550,7 +4667,7 @@
                 <w:color w:val="000000"/>
                 <w:sz w:val="22"/>
                 <w:shd w:val="clear" w:color="auto" w:fill="FFFFFF"/>
-                <w:lang w:val="en-US" w:eastAsia="en-GB"/>
+                <w:lang w:eastAsia="en-GB"/>
               </w:rPr>
             </w:pPr>
             <w:r>
@@ -4560,7 +4677,7 @@
                 <w:color w:val="000000"/>
                 <w:sz w:val="22"/>
                 <w:shd w:val="clear" w:color="auto" w:fill="FFFFFF"/>
-                <w:lang w:val="en-US" w:eastAsia="en-GB"/>
+                <w:lang w:eastAsia="en-GB"/>
               </w:rPr>
               <w:t xml:space="preserve">            ("Н_УЧЕНИКИ"."ПРИЗНАК" = </w:t>
             </w:r>
@@ -4570,7 +4687,7 @@
                 <w:noProof/>
                 <w:color w:val="008800"/>
                 <w:sz w:val="22"/>
-                <w:lang w:val="en-US" w:eastAsia="en-GB"/>
+                <w:lang w:eastAsia="en-GB"/>
               </w:rPr>
               <w:t>'обучен'</w:t>
             </w:r>
@@ -4588,7 +4705,7 @@
                 <w:color w:val="000000"/>
                 <w:sz w:val="22"/>
                 <w:shd w:val="clear" w:color="auto" w:fill="FFFFFF"/>
-                <w:lang w:val="en-US" w:eastAsia="en-GB"/>
+                <w:lang w:eastAsia="en-GB"/>
               </w:rPr>
             </w:pPr>
             <w:r>
@@ -4598,7 +4715,7 @@
                 <w:color w:val="000000"/>
                 <w:sz w:val="22"/>
                 <w:shd w:val="clear" w:color="auto" w:fill="FFFFFF"/>
-                <w:lang w:val="en-US" w:eastAsia="en-GB"/>
+                <w:lang w:eastAsia="en-GB"/>
               </w:rPr>
               <w:t xml:space="preserve">            </w:t>
             </w:r>
@@ -4619,7 +4736,7 @@
                 <w:color w:val="000000"/>
                 <w:sz w:val="22"/>
                 <w:shd w:val="clear" w:color="auto" w:fill="FFFFFF"/>
-                <w:lang w:val="en-US" w:eastAsia="en-GB"/>
+                <w:lang w:eastAsia="en-GB"/>
               </w:rPr>
               <w:t xml:space="preserve"> "ГРУППА" = </w:t>
             </w:r>
@@ -4629,7 +4746,7 @@
                 <w:noProof/>
                 <w:color w:val="008800"/>
                 <w:sz w:val="22"/>
-                <w:lang w:val="en-US" w:eastAsia="en-GB"/>
+                <w:lang w:eastAsia="en-GB"/>
               </w:rPr>
               <w:t>'1101'</w:t>
             </w:r>
@@ -4657,7 +4774,7 @@
                 <w:color w:val="000000"/>
                 <w:sz w:val="22"/>
                 <w:shd w:val="clear" w:color="auto" w:fill="FFFFFF"/>
-                <w:lang w:val="en-US" w:eastAsia="en-GB"/>
+                <w:lang w:eastAsia="en-GB"/>
               </w:rPr>
               <w:t xml:space="preserve">            </w:t>
             </w:r>
@@ -4728,17 +4845,7 @@
                 <w:sz w:val="22"/>
                 <w:lang w:val="en-US" w:eastAsia="en-GB"/>
               </w:rPr>
-              <w:t xml:space="preserve">        </w:t>
-            </w:r>
-            <w:r>
-              <w:rPr>
-                <w:rFonts w:ascii="Lucida Console" w:hAnsi="Lucida Console"/>
-                <w:noProof/>
-                <w:color w:val="000088"/>
-                <w:sz w:val="22"/>
-                <w:lang w:val="en-US" w:eastAsia="en-GB"/>
-              </w:rPr>
-              <w:t>GROUP</w:t>
+              <w:t xml:space="preserve">        GROUP</w:t>
             </w:r>
             <w:r>
               <w:rPr>
@@ -4801,6 +4908,7 @@
           <w:ilvl w:val="0"/>
           <w:numId w:val="39"/>
         </w:numPr>
+        <w:jc w:val="left"/>
       </w:pPr>
       <w:r>
         <w:rPr>
@@ -4818,23 +4926,7 @@
           <w:lang w:eastAsia="en-GB"/>
         </w:rPr>
         <w:br/>
-        <w:t>номер группы</w:t>
-      </w:r>
-      <w:r>
-        <w:rPr>
-          <w:color w:val="212529"/>
-          <w:szCs w:val="24"/>
-          <w:lang w:eastAsia="en-GB"/>
-        </w:rPr>
-        <w:t xml:space="preserve">, </w:t>
-      </w:r>
-      <w:r>
-        <w:rPr>
-          <w:color w:val="212529"/>
-          <w:szCs w:val="24"/>
-          <w:lang w:eastAsia="en-GB"/>
-        </w:rPr>
-        <w:t>номер, фамилию, имя и отчество студента</w:t>
+        <w:t>номер группы, номер, фамилию, имя и отчество студента</w:t>
       </w:r>
       <w:r>
         <w:rPr>
@@ -4912,7 +5004,7 @@
                 <w:color w:val="000000"/>
                 <w:sz w:val="22"/>
                 <w:shd w:val="clear" w:color="auto" w:fill="FFFFFF"/>
-                <w:lang w:val="en-US" w:eastAsia="en-GB"/>
+                <w:lang w:eastAsia="en-GB"/>
               </w:rPr>
             </w:pPr>
             <w:r>
@@ -4939,7 +5031,7 @@
                 <w:color w:val="000000"/>
                 <w:sz w:val="22"/>
                 <w:shd w:val="clear" w:color="auto" w:fill="FFFFFF"/>
-                <w:lang w:val="en-US" w:eastAsia="en-GB"/>
+                <w:lang w:eastAsia="en-GB"/>
               </w:rPr>
             </w:pPr>
             <w:r>
@@ -4949,7 +5041,7 @@
                 <w:color w:val="000000"/>
                 <w:sz w:val="22"/>
                 <w:shd w:val="clear" w:color="auto" w:fill="FFFFFF"/>
-                <w:lang w:val="en-US" w:eastAsia="en-GB"/>
+                <w:lang w:eastAsia="en-GB"/>
               </w:rPr>
               <w:t xml:space="preserve">    "ВНЕШ_ЗАПРОС"."ГРУППА",</w:t>
             </w:r>
@@ -4967,7 +5059,7 @@
                 <w:color w:val="000000"/>
                 <w:sz w:val="22"/>
                 <w:shd w:val="clear" w:color="auto" w:fill="FFFFFF"/>
-                <w:lang w:val="en-US" w:eastAsia="en-GB"/>
+                <w:lang w:eastAsia="en-GB"/>
               </w:rPr>
             </w:pPr>
             <w:r>
@@ -4977,7 +5069,7 @@
                 <w:color w:val="000000"/>
                 <w:sz w:val="22"/>
                 <w:shd w:val="clear" w:color="auto" w:fill="FFFFFF"/>
-                <w:lang w:val="en-US" w:eastAsia="en-GB"/>
+                <w:lang w:eastAsia="en-GB"/>
               </w:rPr>
               <w:t xml:space="preserve">    "Н_ЛЮДИ"."ФАМИЛИЯ",</w:t>
             </w:r>
@@ -4995,7 +5087,7 @@
                 <w:color w:val="000000"/>
                 <w:sz w:val="22"/>
                 <w:shd w:val="clear" w:color="auto" w:fill="FFFFFF"/>
-                <w:lang w:val="en-US" w:eastAsia="en-GB"/>
+                <w:lang w:eastAsia="en-GB"/>
               </w:rPr>
             </w:pPr>
             <w:r>
@@ -5005,7 +5097,7 @@
                 <w:color w:val="000000"/>
                 <w:sz w:val="22"/>
                 <w:shd w:val="clear" w:color="auto" w:fill="FFFFFF"/>
-                <w:lang w:val="en-US" w:eastAsia="en-GB"/>
+                <w:lang w:eastAsia="en-GB"/>
               </w:rPr>
               <w:t xml:space="preserve">    "Н_ЛЮДИ"."ИМЯ",</w:t>
             </w:r>
@@ -5023,7 +5115,7 @@
                 <w:color w:val="000000"/>
                 <w:sz w:val="22"/>
                 <w:shd w:val="clear" w:color="auto" w:fill="FFFFFF"/>
-                <w:lang w:val="en-US" w:eastAsia="en-GB"/>
+                <w:lang w:eastAsia="en-GB"/>
               </w:rPr>
             </w:pPr>
             <w:r>
@@ -5033,7 +5125,7 @@
                 <w:color w:val="000000"/>
                 <w:sz w:val="22"/>
                 <w:shd w:val="clear" w:color="auto" w:fill="FFFFFF"/>
-                <w:lang w:val="en-US" w:eastAsia="en-GB"/>
+                <w:lang w:eastAsia="en-GB"/>
               </w:rPr>
               <w:t xml:space="preserve">    "Н_ЛЮДИ"."ОТЧЕСТВО",</w:t>
             </w:r>
@@ -5051,7 +5143,7 @@
                 <w:color w:val="000000"/>
                 <w:sz w:val="22"/>
                 <w:shd w:val="clear" w:color="auto" w:fill="FFFFFF"/>
-                <w:lang w:val="en-US" w:eastAsia="en-GB"/>
+                <w:lang w:eastAsia="en-GB"/>
               </w:rPr>
             </w:pPr>
             <w:r>
@@ -5061,7 +5153,7 @@
                 <w:color w:val="000000"/>
                 <w:sz w:val="22"/>
                 <w:shd w:val="clear" w:color="auto" w:fill="FFFFFF"/>
-                <w:lang w:val="en-US" w:eastAsia="en-GB"/>
+                <w:lang w:eastAsia="en-GB"/>
               </w:rPr>
               <w:t xml:space="preserve">    "ВНЕШ_ЗАПРОС"."П_ПРКОК_ИД"</w:t>
             </w:r>
@@ -5079,7 +5171,7 @@
                 <w:color w:val="000000"/>
                 <w:sz w:val="22"/>
                 <w:shd w:val="clear" w:color="auto" w:fill="FFFFFF"/>
-                <w:lang w:val="en-US" w:eastAsia="en-GB"/>
+                <w:lang w:eastAsia="en-GB"/>
               </w:rPr>
             </w:pPr>
             <w:r>
@@ -5099,7 +5191,7 @@
                 <w:color w:val="000000"/>
                 <w:sz w:val="22"/>
                 <w:shd w:val="clear" w:color="auto" w:fill="FFFFFF"/>
-                <w:lang w:val="en-US" w:eastAsia="en-GB"/>
+                <w:lang w:eastAsia="en-GB"/>
               </w:rPr>
               <w:t xml:space="preserve"> "Н_УЧЕНИКИ" </w:t>
             </w:r>
@@ -5120,7 +5212,7 @@
                 <w:color w:val="000000"/>
                 <w:sz w:val="22"/>
                 <w:shd w:val="clear" w:color="auto" w:fill="FFFFFF"/>
-                <w:lang w:val="en-US" w:eastAsia="en-GB"/>
+                <w:lang w:eastAsia="en-GB"/>
               </w:rPr>
               <w:t xml:space="preserve"> "ВНЕШ_ЗАПРОС"</w:t>
             </w:r>
@@ -5138,7 +5230,7 @@
                 <w:color w:val="000000"/>
                 <w:sz w:val="22"/>
                 <w:shd w:val="clear" w:color="auto" w:fill="FFFFFF"/>
-                <w:lang w:val="en-US" w:eastAsia="en-GB"/>
+                <w:lang w:eastAsia="en-GB"/>
               </w:rPr>
             </w:pPr>
             <w:r>
@@ -5148,7 +5240,7 @@
                 <w:color w:val="000000"/>
                 <w:sz w:val="22"/>
                 <w:shd w:val="clear" w:color="auto" w:fill="FFFFFF"/>
-                <w:lang w:val="en-US" w:eastAsia="en-GB"/>
+                <w:lang w:eastAsia="en-GB"/>
               </w:rPr>
               <w:t xml:space="preserve">    </w:t>
             </w:r>
@@ -5169,7 +5261,7 @@
                 <w:color w:val="000000"/>
                 <w:sz w:val="22"/>
                 <w:shd w:val="clear" w:color="auto" w:fill="FFFFFF"/>
-                <w:lang w:val="en-US" w:eastAsia="en-GB"/>
+                <w:lang w:eastAsia="en-GB"/>
               </w:rPr>
               <w:t xml:space="preserve"> </w:t>
             </w:r>
@@ -5190,7 +5282,7 @@
                 <w:color w:val="000000"/>
                 <w:sz w:val="22"/>
                 <w:shd w:val="clear" w:color="auto" w:fill="FFFFFF"/>
-                <w:lang w:val="en-US" w:eastAsia="en-GB"/>
+                <w:lang w:eastAsia="en-GB"/>
               </w:rPr>
               <w:t xml:space="preserve"> "Н_ЛЮДИ" </w:t>
             </w:r>
@@ -5211,7 +5303,7 @@
                 <w:color w:val="000000"/>
                 <w:sz w:val="22"/>
                 <w:shd w:val="clear" w:color="auto" w:fill="FFFFFF"/>
-                <w:lang w:val="en-US" w:eastAsia="en-GB"/>
+                <w:lang w:eastAsia="en-GB"/>
               </w:rPr>
               <w:t xml:space="preserve"> ("ВНЕШ_ЗАПРОС"."ЧЛВК_ИД" = "Н_ЛЮДИ"."ИД")</w:t>
             </w:r>
@@ -5229,7 +5321,7 @@
                 <w:color w:val="000000"/>
                 <w:sz w:val="22"/>
                 <w:shd w:val="clear" w:color="auto" w:fill="FFFFFF"/>
-                <w:lang w:val="en-US" w:eastAsia="en-GB"/>
+                <w:lang w:eastAsia="en-GB"/>
               </w:rPr>
             </w:pPr>
             <w:r>
@@ -5239,7 +5331,7 @@
                 <w:color w:val="000000"/>
                 <w:sz w:val="22"/>
                 <w:shd w:val="clear" w:color="auto" w:fill="FFFFFF"/>
-                <w:lang w:val="en-US" w:eastAsia="en-GB"/>
+                <w:lang w:eastAsia="en-GB"/>
               </w:rPr>
               <w:t xml:space="preserve">    </w:t>
             </w:r>
@@ -5260,7 +5352,7 @@
                 <w:color w:val="000000"/>
                 <w:sz w:val="22"/>
                 <w:shd w:val="clear" w:color="auto" w:fill="FFFFFF"/>
-                <w:lang w:val="en-US" w:eastAsia="en-GB"/>
+                <w:lang w:eastAsia="en-GB"/>
               </w:rPr>
               <w:t xml:space="preserve"> </w:t>
             </w:r>
@@ -5281,7 +5373,7 @@
                 <w:color w:val="000000"/>
                 <w:sz w:val="22"/>
                 <w:shd w:val="clear" w:color="auto" w:fill="FFFFFF"/>
-                <w:lang w:val="en-US" w:eastAsia="en-GB"/>
+                <w:lang w:eastAsia="en-GB"/>
               </w:rPr>
               <w:t xml:space="preserve"> "Н_ПЛАНЫ" </w:t>
             </w:r>
@@ -5302,7 +5394,7 @@
                 <w:color w:val="000000"/>
                 <w:sz w:val="22"/>
                 <w:shd w:val="clear" w:color="auto" w:fill="FFFFFF"/>
-                <w:lang w:val="en-US" w:eastAsia="en-GB"/>
+                <w:lang w:eastAsia="en-GB"/>
               </w:rPr>
               <w:t xml:space="preserve"> ("ВНЕШ_ЗАПРОС"."ПЛАН_ИД" = "Н_ПЛАНЫ"."ИД")</w:t>
             </w:r>
@@ -5320,7 +5412,7 @@
                 <w:color w:val="000000"/>
                 <w:sz w:val="22"/>
                 <w:shd w:val="clear" w:color="auto" w:fill="FFFFFF"/>
-                <w:lang w:val="en-US" w:eastAsia="en-GB"/>
+                <w:lang w:eastAsia="en-GB"/>
               </w:rPr>
             </w:pPr>
             <w:r>
@@ -5330,7 +5422,7 @@
                 <w:color w:val="000000"/>
                 <w:sz w:val="22"/>
                 <w:shd w:val="clear" w:color="auto" w:fill="FFFFFF"/>
-                <w:lang w:val="en-US" w:eastAsia="en-GB"/>
+                <w:lang w:eastAsia="en-GB"/>
               </w:rPr>
               <w:t xml:space="preserve">    </w:t>
             </w:r>
@@ -5351,7 +5443,7 @@
                 <w:color w:val="000000"/>
                 <w:sz w:val="22"/>
                 <w:shd w:val="clear" w:color="auto" w:fill="FFFFFF"/>
-                <w:lang w:val="en-US" w:eastAsia="en-GB"/>
+                <w:lang w:eastAsia="en-GB"/>
               </w:rPr>
               <w:t xml:space="preserve"> </w:t>
             </w:r>
@@ -5372,7 +5464,7 @@
                 <w:color w:val="000000"/>
                 <w:sz w:val="22"/>
                 <w:shd w:val="clear" w:color="auto" w:fill="FFFFFF"/>
-                <w:lang w:val="en-US" w:eastAsia="en-GB"/>
+                <w:lang w:eastAsia="en-GB"/>
               </w:rPr>
               <w:t xml:space="preserve"> "Н_ФОРМЫ_ОБУЧЕНИЯ" </w:t>
             </w:r>
@@ -5393,7 +5485,7 @@
                 <w:color w:val="000000"/>
                 <w:sz w:val="22"/>
                 <w:shd w:val="clear" w:color="auto" w:fill="FFFFFF"/>
-                <w:lang w:val="en-US" w:eastAsia="en-GB"/>
+                <w:lang w:eastAsia="en-GB"/>
               </w:rPr>
               <w:t xml:space="preserve"> ("Н_ПЛАНЫ"."ФО_ИД" = "Н_ФОРМЫ_ОБУЧЕНИЯ"."ИД")</w:t>
             </w:r>
@@ -5411,7 +5503,7 @@
                 <w:color w:val="000000"/>
                 <w:sz w:val="22"/>
                 <w:shd w:val="clear" w:color="auto" w:fill="FFFFFF"/>
-                <w:lang w:val="en-US" w:eastAsia="en-GB"/>
+                <w:lang w:eastAsia="en-GB"/>
               </w:rPr>
             </w:pPr>
             <w:r>
@@ -5438,7 +5530,7 @@
                 <w:color w:val="000000"/>
                 <w:sz w:val="22"/>
                 <w:shd w:val="clear" w:color="auto" w:fill="FFFFFF"/>
-                <w:lang w:val="en-US" w:eastAsia="en-GB"/>
+                <w:lang w:eastAsia="en-GB"/>
               </w:rPr>
             </w:pPr>
             <w:r>
@@ -5448,7 +5540,7 @@
                 <w:color w:val="000000"/>
                 <w:sz w:val="22"/>
                 <w:shd w:val="clear" w:color="auto" w:fill="FFFFFF"/>
-                <w:lang w:val="en-US" w:eastAsia="en-GB"/>
+                <w:lang w:eastAsia="en-GB"/>
               </w:rPr>
               <w:t xml:space="preserve">    ("Н_ФОРМЫ_ОБУЧЕНИЯ"."НАИМЕНОВАНИЕ" = </w:t>
             </w:r>
@@ -5458,7 +5550,7 @@
                 <w:noProof/>
                 <w:color w:val="008800"/>
                 <w:sz w:val="22"/>
-                <w:lang w:val="en-US" w:eastAsia="en-GB"/>
+                <w:lang w:eastAsia="en-GB"/>
               </w:rPr>
               <w:t>'Очная'</w:t>
             </w:r>
@@ -5486,7 +5578,7 @@
                 <w:color w:val="000000"/>
                 <w:sz w:val="22"/>
                 <w:shd w:val="clear" w:color="auto" w:fill="FFFFFF"/>
-                <w:lang w:val="en-US" w:eastAsia="en-GB"/>
+                <w:lang w:eastAsia="en-GB"/>
               </w:rPr>
               <w:t xml:space="preserve">    </w:t>
             </w:r>
@@ -5647,7 +5739,7 @@
                 <w:color w:val="000000"/>
                 <w:sz w:val="22"/>
                 <w:shd w:val="clear" w:color="auto" w:fill="FFFFFF"/>
-                <w:lang w:val="en-US" w:eastAsia="en-GB"/>
+                <w:lang w:eastAsia="en-GB"/>
               </w:rPr>
             </w:pPr>
             <w:r>
@@ -5685,7 +5777,7 @@
                 <w:color w:val="000000"/>
                 <w:sz w:val="22"/>
                 <w:shd w:val="clear" w:color="auto" w:fill="FFFFFF"/>
-                <w:lang w:val="en-US" w:eastAsia="en-GB"/>
+                <w:lang w:eastAsia="en-GB"/>
               </w:rPr>
             </w:pPr>
             <w:r>
@@ -5695,7 +5787,7 @@
                 <w:color w:val="000000"/>
                 <w:sz w:val="22"/>
                 <w:shd w:val="clear" w:color="auto" w:fill="FFFFFF"/>
-                <w:lang w:val="en-US" w:eastAsia="en-GB"/>
+                <w:lang w:eastAsia="en-GB"/>
               </w:rPr>
               <w:t xml:space="preserve">                    ("ВНУТР_ЗАПРОС"."СОСТОЯНИЕ" = </w:t>
             </w:r>
@@ -5705,7 +5797,7 @@
                 <w:noProof/>
                 <w:color w:val="008800"/>
                 <w:sz w:val="22"/>
-                <w:lang w:val="en-US" w:eastAsia="en-GB"/>
+                <w:lang w:eastAsia="en-GB"/>
               </w:rPr>
               <w:t>'утвержден'</w:t>
             </w:r>
@@ -5723,7 +5815,7 @@
                 <w:color w:val="000000"/>
                 <w:sz w:val="22"/>
                 <w:shd w:val="clear" w:color="auto" w:fill="FFFFFF"/>
-                <w:lang w:val="en-US" w:eastAsia="en-GB"/>
+                <w:lang w:eastAsia="en-GB"/>
               </w:rPr>
             </w:pPr>
             <w:r>
@@ -5733,7 +5825,7 @@
                 <w:color w:val="000000"/>
                 <w:sz w:val="22"/>
                 <w:shd w:val="clear" w:color="auto" w:fill="FFFFFF"/>
-                <w:lang w:val="en-US" w:eastAsia="en-GB"/>
+                <w:lang w:eastAsia="en-GB"/>
               </w:rPr>
               <w:t xml:space="preserve">                    </w:t>
             </w:r>
@@ -5754,7 +5846,7 @@
                 <w:color w:val="000000"/>
                 <w:sz w:val="22"/>
                 <w:shd w:val="clear" w:color="auto" w:fill="FFFFFF"/>
-                <w:lang w:val="en-US" w:eastAsia="en-GB"/>
+                <w:lang w:eastAsia="en-GB"/>
               </w:rPr>
               <w:t xml:space="preserve"> "ВНУТР_ЗАПРОС"."ИД" = "ВНЕШ_ЗАПРОС"."ИД"</w:t>
             </w:r>
@@ -5774,7 +5866,7 @@
                 <w:color w:val="000000"/>
                 <w:sz w:val="22"/>
                 <w:shd w:val="clear" w:color="auto" w:fill="FFFFFF"/>
-                <w:lang w:val="en-US" w:eastAsia="en-GB"/>
+                <w:lang w:eastAsia="en-GB"/>
               </w:rPr>
               <w:t xml:space="preserve">                    </w:t>
             </w:r>
@@ -5850,6 +5942,325 @@
         <w:ind w:left="360" w:firstLine="0"/>
       </w:pPr>
     </w:p>
+    <w:tbl>
+      <w:tblPr>
+        <w:tblStyle w:val="af3"/>
+        <w:tblpPr w:leftFromText="180" w:rightFromText="180" w:vertAnchor="text" w:tblpY="1378"/>
+        <w:tblW w:w="0" w:type="auto"/>
+        <w:tblLook w:val="04A0" w:firstRow="1" w:lastRow="0" w:firstColumn="1" w:lastColumn="0" w:noHBand="0" w:noVBand="1"/>
+      </w:tblPr>
+      <w:tblGrid>
+        <w:gridCol w:w="9345"/>
+      </w:tblGrid>
+      <w:tr>
+        <w:tc>
+          <w:tcPr>
+            <w:tcW w:w="9345" w:type="dxa"/>
+          </w:tcPr>
+          <w:p>
+            <w:pPr>
+              <w:widowControl/>
+              <w:spacing w:line="240" w:lineRule="auto"/>
+              <w:ind w:firstLine="0"/>
+              <w:contextualSpacing w:val="0"/>
+              <w:jc w:val="left"/>
+              <w:rPr>
+                <w:rFonts w:ascii="Lucida Console" w:hAnsi="Lucida Console"/>
+                <w:noProof/>
+                <w:color w:val="000000"/>
+                <w:sz w:val="22"/>
+                <w:shd w:val="clear" w:color="auto" w:fill="FFFFFF"/>
+                <w:lang w:val="en-US" w:eastAsia="en-GB"/>
+              </w:rPr>
+            </w:pPr>
+            <w:r>
+              <w:rPr>
+                <w:rFonts w:ascii="Lucida Console" w:hAnsi="Lucida Console"/>
+                <w:noProof/>
+                <w:color w:val="000088"/>
+                <w:sz w:val="22"/>
+                <w:lang w:val="en-US" w:eastAsia="en-GB"/>
+              </w:rPr>
+              <w:t>SELECT</w:t>
+            </w:r>
+          </w:p>
+          <w:p>
+            <w:pPr>
+              <w:widowControl/>
+              <w:spacing w:line="240" w:lineRule="auto"/>
+              <w:ind w:firstLine="0"/>
+              <w:contextualSpacing w:val="0"/>
+              <w:jc w:val="left"/>
+              <w:rPr>
+                <w:rFonts w:ascii="Lucida Console" w:hAnsi="Lucida Console"/>
+                <w:noProof/>
+                <w:color w:val="000000"/>
+                <w:sz w:val="22"/>
+                <w:shd w:val="clear" w:color="auto" w:fill="FFFFFF"/>
+                <w:lang w:val="en-US" w:eastAsia="en-GB"/>
+              </w:rPr>
+            </w:pPr>
+            <w:r>
+              <w:rPr>
+                <w:rFonts w:ascii="Lucida Console" w:hAnsi="Lucida Console"/>
+                <w:noProof/>
+                <w:color w:val="000000"/>
+                <w:sz w:val="22"/>
+                <w:shd w:val="clear" w:color="auto" w:fill="FFFFFF"/>
+                <w:lang w:val="en-US" w:eastAsia="en-GB"/>
+              </w:rPr>
+              <w:t xml:space="preserve">    *</w:t>
+            </w:r>
+          </w:p>
+          <w:p>
+            <w:pPr>
+              <w:widowControl/>
+              <w:spacing w:line="240" w:lineRule="auto"/>
+              <w:ind w:firstLine="0"/>
+              <w:contextualSpacing w:val="0"/>
+              <w:jc w:val="left"/>
+              <w:rPr>
+                <w:rFonts w:ascii="Lucida Console" w:hAnsi="Lucida Console"/>
+                <w:noProof/>
+                <w:color w:val="000000"/>
+                <w:sz w:val="22"/>
+                <w:shd w:val="clear" w:color="auto" w:fill="FFFFFF"/>
+                <w:lang w:val="en-US" w:eastAsia="en-GB"/>
+              </w:rPr>
+            </w:pPr>
+            <w:r>
+              <w:rPr>
+                <w:rFonts w:ascii="Lucida Console" w:hAnsi="Lucida Console"/>
+                <w:noProof/>
+                <w:color w:val="000088"/>
+                <w:sz w:val="22"/>
+                <w:lang w:val="en-US" w:eastAsia="en-GB"/>
+              </w:rPr>
+              <w:t>FROM</w:t>
+            </w:r>
+            <w:r>
+              <w:rPr>
+                <w:rFonts w:ascii="Lucida Console" w:hAnsi="Lucida Console"/>
+                <w:noProof/>
+                <w:color w:val="000000"/>
+                <w:sz w:val="22"/>
+                <w:shd w:val="clear" w:color="auto" w:fill="FFFFFF"/>
+                <w:lang w:val="en-US" w:eastAsia="en-GB"/>
+              </w:rPr>
+              <w:t xml:space="preserve"> "Н_ЛЮДИ"</w:t>
+            </w:r>
+          </w:p>
+          <w:p>
+            <w:pPr>
+              <w:widowControl/>
+              <w:spacing w:line="240" w:lineRule="auto"/>
+              <w:ind w:firstLine="0"/>
+              <w:contextualSpacing w:val="0"/>
+              <w:jc w:val="left"/>
+              <w:rPr>
+                <w:rFonts w:ascii="Lucida Console" w:hAnsi="Lucida Console"/>
+                <w:noProof/>
+                <w:color w:val="000000"/>
+                <w:sz w:val="22"/>
+                <w:shd w:val="clear" w:color="auto" w:fill="FFFFFF"/>
+                <w:lang w:val="en-US" w:eastAsia="en-GB"/>
+              </w:rPr>
+            </w:pPr>
+            <w:r>
+              <w:rPr>
+                <w:rFonts w:ascii="Lucida Console" w:hAnsi="Lucida Console"/>
+                <w:noProof/>
+                <w:color w:val="000088"/>
+                <w:sz w:val="22"/>
+                <w:lang w:val="en-US" w:eastAsia="en-GB"/>
+              </w:rPr>
+              <w:t>WHERE</w:t>
+            </w:r>
+            <w:r>
+              <w:rPr>
+                <w:rFonts w:ascii="Lucida Console" w:hAnsi="Lucida Console"/>
+                <w:noProof/>
+                <w:color w:val="000000"/>
+                <w:sz w:val="22"/>
+                <w:shd w:val="clear" w:color="auto" w:fill="FFFFFF"/>
+                <w:lang w:val="en-US" w:eastAsia="en-GB"/>
+              </w:rPr>
+              <w:t xml:space="preserve"> </w:t>
+            </w:r>
+            <w:r>
+              <w:rPr>
+                <w:rFonts w:ascii="Lucida Console" w:hAnsi="Lucida Console"/>
+                <w:noProof/>
+                <w:color w:val="000088"/>
+                <w:sz w:val="22"/>
+                <w:lang w:val="en-US" w:eastAsia="en-GB"/>
+              </w:rPr>
+              <w:t>NOT</w:t>
+            </w:r>
+            <w:r>
+              <w:rPr>
+                <w:rFonts w:ascii="Lucida Console" w:hAnsi="Lucida Console"/>
+                <w:noProof/>
+                <w:color w:val="000000"/>
+                <w:sz w:val="22"/>
+                <w:shd w:val="clear" w:color="auto" w:fill="FFFFFF"/>
+                <w:lang w:val="en-US" w:eastAsia="en-GB"/>
+              </w:rPr>
+              <w:t xml:space="preserve"> </w:t>
+            </w:r>
+            <w:r>
+              <w:rPr>
+                <w:rFonts w:ascii="Lucida Console" w:hAnsi="Lucida Console"/>
+                <w:noProof/>
+                <w:color w:val="000088"/>
+                <w:sz w:val="22"/>
+                <w:lang w:val="en-US" w:eastAsia="en-GB"/>
+              </w:rPr>
+              <w:t>EXISTS</w:t>
+            </w:r>
+            <w:r>
+              <w:rPr>
+                <w:rFonts w:ascii="Lucida Console" w:hAnsi="Lucida Console"/>
+                <w:noProof/>
+                <w:color w:val="000000"/>
+                <w:sz w:val="22"/>
+                <w:shd w:val="clear" w:color="auto" w:fill="FFFFFF"/>
+                <w:lang w:val="en-US" w:eastAsia="en-GB"/>
+              </w:rPr>
+              <w:t xml:space="preserve"> (</w:t>
+            </w:r>
+            <w:r>
+              <w:rPr>
+                <w:rFonts w:ascii="Lucida Console" w:hAnsi="Lucida Console"/>
+                <w:noProof/>
+                <w:color w:val="000088"/>
+                <w:sz w:val="22"/>
+                <w:lang w:val="en-US" w:eastAsia="en-GB"/>
+              </w:rPr>
+              <w:t>SELECT</w:t>
+            </w:r>
+            <w:r>
+              <w:rPr>
+                <w:rFonts w:ascii="Lucida Console" w:hAnsi="Lucida Console"/>
+                <w:noProof/>
+                <w:color w:val="000000"/>
+                <w:sz w:val="22"/>
+                <w:shd w:val="clear" w:color="auto" w:fill="FFFFFF"/>
+                <w:lang w:val="en-US" w:eastAsia="en-GB"/>
+              </w:rPr>
+              <w:t xml:space="preserve"> </w:t>
+            </w:r>
+            <w:r>
+              <w:rPr>
+                <w:rFonts w:ascii="Lucida Console" w:hAnsi="Lucida Console"/>
+                <w:noProof/>
+                <w:color w:val="006666"/>
+                <w:sz w:val="22"/>
+                <w:lang w:val="en-US" w:eastAsia="en-GB"/>
+              </w:rPr>
+              <w:t>1</w:t>
+            </w:r>
+          </w:p>
+          <w:p>
+            <w:pPr>
+              <w:widowControl/>
+              <w:spacing w:line="240" w:lineRule="auto"/>
+              <w:ind w:firstLine="0"/>
+              <w:contextualSpacing w:val="0"/>
+              <w:jc w:val="left"/>
+              <w:rPr>
+                <w:rFonts w:ascii="Lucida Console" w:hAnsi="Lucida Console"/>
+                <w:noProof/>
+                <w:color w:val="000000"/>
+                <w:sz w:val="22"/>
+                <w:shd w:val="clear" w:color="auto" w:fill="FFFFFF"/>
+                <w:lang w:val="en-US" w:eastAsia="en-GB"/>
+              </w:rPr>
+            </w:pPr>
+            <w:r>
+              <w:rPr>
+                <w:rFonts w:ascii="Lucida Console" w:hAnsi="Lucida Console"/>
+                <w:noProof/>
+                <w:color w:val="000000"/>
+                <w:sz w:val="22"/>
+                <w:shd w:val="clear" w:color="auto" w:fill="FFFFFF"/>
+                <w:lang w:val="en-US" w:eastAsia="en-GB"/>
+              </w:rPr>
+              <w:t xml:space="preserve">                  </w:t>
+            </w:r>
+            <w:r>
+              <w:rPr>
+                <w:rFonts w:ascii="Lucida Console" w:hAnsi="Lucida Console"/>
+                <w:noProof/>
+                <w:color w:val="000088"/>
+                <w:sz w:val="22"/>
+                <w:lang w:val="en-US" w:eastAsia="en-GB"/>
+              </w:rPr>
+              <w:t>FROM</w:t>
+            </w:r>
+            <w:r>
+              <w:rPr>
+                <w:rFonts w:ascii="Lucida Console" w:hAnsi="Lucida Console"/>
+                <w:noProof/>
+                <w:color w:val="000000"/>
+                <w:sz w:val="22"/>
+                <w:shd w:val="clear" w:color="auto" w:fill="FFFFFF"/>
+                <w:lang w:val="en-US" w:eastAsia="en-GB"/>
+              </w:rPr>
+              <w:t xml:space="preserve"> "Н_УЧЕНИКИ"</w:t>
+            </w:r>
+          </w:p>
+          <w:p>
+            <w:pPr>
+              <w:widowControl/>
+              <w:spacing w:line="240" w:lineRule="auto"/>
+              <w:ind w:firstLine="0"/>
+              <w:contextualSpacing w:val="0"/>
+              <w:jc w:val="left"/>
+              <w:rPr>
+                <w:rFonts w:ascii="Lucida Console" w:hAnsi="Lucida Console"/>
+                <w:noProof/>
+                <w:color w:val="000000"/>
+                <w:sz w:val="22"/>
+                <w:shd w:val="clear" w:color="auto" w:fill="FFFFFF"/>
+                <w:lang w:eastAsia="en-GB"/>
+              </w:rPr>
+            </w:pPr>
+            <w:r>
+              <w:rPr>
+                <w:rFonts w:ascii="Lucida Console" w:hAnsi="Lucida Console"/>
+                <w:noProof/>
+                <w:color w:val="000088"/>
+                <w:sz w:val="22"/>
+                <w:lang w:val="en-GB" w:eastAsia="en-GB"/>
+              </w:rPr>
+              <w:t xml:space="preserve">                  </w:t>
+            </w:r>
+            <w:r>
+              <w:rPr>
+                <w:rFonts w:ascii="Lucida Console" w:hAnsi="Lucida Console"/>
+                <w:noProof/>
+                <w:color w:val="000088"/>
+                <w:sz w:val="22"/>
+                <w:lang w:val="en-US" w:eastAsia="en-GB"/>
+              </w:rPr>
+              <w:t>WHERE</w:t>
+            </w:r>
+            <w:r>
+              <w:rPr>
+                <w:rFonts w:ascii="Lucida Console" w:hAnsi="Lucida Console"/>
+                <w:noProof/>
+                <w:color w:val="000000"/>
+                <w:sz w:val="22"/>
+                <w:shd w:val="clear" w:color="auto" w:fill="FFFFFF"/>
+                <w:lang w:eastAsia="en-GB"/>
+              </w:rPr>
+              <w:t xml:space="preserve"> "Н_УЧЕНИКИ"."ЧЛВК_ИД" = "Н_ЛЮДИ"."ИД");</w:t>
+            </w:r>
+          </w:p>
+        </w:tc>
+      </w:tr>
+    </w:tbl>
     <w:p>
       <w:pPr>
         <w:widowControl/>
@@ -5897,7 +6308,82 @@
           <w:szCs w:val="24"/>
           <w:lang w:eastAsia="en-GB"/>
         </w:rPr>
-        <w:t xml:space="preserve">нельзя использовать </w:t>
+        <w:t>нельзя использовать</w:t>
+      </w:r>
+      <w:r>
+        <w:rPr>
+          <w:color w:val="212529"/>
+          <w:szCs w:val="24"/>
+          <w:lang w:val="en-US" w:eastAsia="en-GB"/>
+        </w:rPr>
+        <w:t xml:space="preserve"> </w:t>
+      </w:r>
+      <w:r>
+        <w:rPr>
+          <w:color w:val="212529"/>
+          <w:szCs w:val="24"/>
+          <w:lang w:val="en-GB" w:eastAsia="en-GB"/>
+        </w:rPr>
+        <w:t>DISTINCT</w:t>
+      </w:r>
+      <w:r>
+        <w:rPr>
+          <w:color w:val="212529"/>
+          <w:szCs w:val="24"/>
+          <w:lang w:eastAsia="en-GB"/>
+        </w:rPr>
+        <w:t>.</w:t>
+      </w:r>
+      <w:r>
+        <w:rPr>
+          <w:color w:val="212529"/>
+          <w:szCs w:val="24"/>
+          <w:lang w:eastAsia="en-GB"/>
+        </w:rPr>
+        <w:br/>
+      </w:r>
+    </w:p>
+    <w:p>
+      <w:pPr>
+        <w:pStyle w:val="ad"/>
+        <w:widowControl/>
+        <w:numPr>
+          <w:ilvl w:val="0"/>
+          <w:numId w:val="39"/>
+        </w:numPr>
+        <w:shd w:val="clear" w:color="auto" w:fill="FFFFFF"/>
+        <w:spacing w:before="100" w:beforeAutospacing="1" w:after="100" w:afterAutospacing="1"/>
+        <w:contextualSpacing w:val="0"/>
+        <w:jc w:val="left"/>
+        <w:rPr>
+          <w:color w:val="212529"/>
+          <w:szCs w:val="24"/>
+          <w:lang w:eastAsia="en-GB"/>
+        </w:rPr>
+      </w:pPr>
+      <w:r>
+        <w:rPr>
+          <w:color w:val="212529"/>
+          <w:szCs w:val="24"/>
+          <w:lang w:eastAsia="en-GB"/>
+        </w:rPr>
+        <w:t>Вывести список людей, не являющихся или не являвшихся студентами СПбГУ ИТМО (данные, о которых отсутствуют в таблице Н_УЧЕНИКИ). В запросе</w:t>
+      </w:r>
+      <w:r>
+        <w:rPr>
+          <w:color w:val="212529"/>
+          <w:szCs w:val="24"/>
+          <w:lang w:eastAsia="en-GB"/>
+        </w:rPr>
+        <w:t xml:space="preserve"> </w:t>
+      </w:r>
+      <w:r>
+        <w:rPr>
+          <w:color w:val="212529"/>
+          <w:szCs w:val="24"/>
+          <w:lang w:eastAsia="en-GB"/>
+        </w:rPr>
+        <w:t xml:space="preserve">использовать </w:t>
       </w:r>
       <w:r>
         <w:rPr>
@@ -6036,7 +6522,7 @@
                 <w:color w:val="000000"/>
                 <w:sz w:val="22"/>
                 <w:shd w:val="clear" w:color="auto" w:fill="FFFFFF"/>
-                <w:lang w:val="en-US" w:eastAsia="en-GB"/>
+                <w:lang w:val="en-GB" w:eastAsia="en-GB"/>
               </w:rPr>
             </w:pPr>
             <w:r>
@@ -6056,82 +6542,124 @@
                 <w:color w:val="000000"/>
                 <w:sz w:val="22"/>
                 <w:shd w:val="clear" w:color="auto" w:fill="FFFFFF"/>
-                <w:lang w:val="en-US" w:eastAsia="en-GB"/>
+                <w:lang w:val="en-GB" w:eastAsia="en-GB"/>
               </w:rPr>
               <w:t xml:space="preserve"> </w:t>
             </w:r>
             <w:r>
               <w:rPr>
                 <w:rFonts w:ascii="Lucida Console" w:hAnsi="Lucida Console"/>
-                <w:noProof/>
                 <w:color w:val="000088"/>
                 <w:sz w:val="22"/>
-                <w:lang w:val="en-US" w:eastAsia="en-GB"/>
+                <w:lang w:val="en-GB"/>
               </w:rPr>
               <w:t>NOT</w:t>
             </w:r>
             <w:r>
               <w:rPr>
                 <w:rFonts w:ascii="Lucida Console" w:hAnsi="Lucida Console"/>
-                <w:noProof/>
-                <w:color w:val="000000"/>
-                <w:sz w:val="22"/>
-                <w:shd w:val="clear" w:color="auto" w:fill="FFFFFF"/>
-                <w:lang w:val="en-US" w:eastAsia="en-GB"/>
-              </w:rPr>
-              <w:t xml:space="preserve"> </w:t>
-            </w:r>
-            <w:r>
-              <w:rPr>
-                <w:rFonts w:ascii="Lucida Console" w:hAnsi="Lucida Console"/>
-                <w:noProof/>
+                <w:color w:val="000000"/>
+                <w:sz w:val="22"/>
+                <w:shd w:val="clear" w:color="auto" w:fill="FFFFFF"/>
+                <w:lang w:val="en-GB"/>
+              </w:rPr>
+              <w:t xml:space="preserve"> (</w:t>
+            </w:r>
+            <w:r>
+              <w:rPr>
+                <w:rFonts w:ascii="Lucida Console" w:hAnsi="Lucida Console"/>
+                <w:noProof/>
+                <w:color w:val="000000"/>
+                <w:sz w:val="22"/>
+                <w:shd w:val="clear" w:color="auto" w:fill="FFFFFF"/>
+                <w:lang w:val="en-GB" w:eastAsia="en-GB"/>
+              </w:rPr>
+              <w:t>"</w:t>
+            </w:r>
+            <w:r>
+              <w:rPr>
+                <w:rFonts w:ascii="Lucida Console" w:hAnsi="Lucida Console"/>
+                <w:noProof/>
+                <w:color w:val="000000"/>
+                <w:sz w:val="22"/>
+                <w:shd w:val="clear" w:color="auto" w:fill="FFFFFF"/>
+                <w:lang w:eastAsia="en-GB"/>
+              </w:rPr>
+              <w:t>Н</w:t>
+            </w:r>
+            <w:r>
+              <w:rPr>
+                <w:rFonts w:ascii="Lucida Console" w:hAnsi="Lucida Console"/>
+                <w:noProof/>
+                <w:color w:val="000000"/>
+                <w:sz w:val="22"/>
+                <w:shd w:val="clear" w:color="auto" w:fill="FFFFFF"/>
+                <w:lang w:val="en-GB" w:eastAsia="en-GB"/>
+              </w:rPr>
+              <w:t>_</w:t>
+            </w:r>
+            <w:r>
+              <w:rPr>
+                <w:rFonts w:ascii="Lucida Console" w:hAnsi="Lucida Console"/>
+                <w:noProof/>
+                <w:color w:val="000000"/>
+                <w:sz w:val="22"/>
+                <w:shd w:val="clear" w:color="auto" w:fill="FFFFFF"/>
+                <w:lang w:eastAsia="en-GB"/>
+              </w:rPr>
+              <w:t>ЛЮДИ</w:t>
+            </w:r>
+            <w:r>
+              <w:rPr>
+                <w:rFonts w:ascii="Lucida Console" w:hAnsi="Lucida Console"/>
+                <w:noProof/>
+                <w:color w:val="000000"/>
+                <w:sz w:val="22"/>
+                <w:shd w:val="clear" w:color="auto" w:fill="FFFFFF"/>
+                <w:lang w:val="en-GB" w:eastAsia="en-GB"/>
+              </w:rPr>
+              <w:t>"."</w:t>
+            </w:r>
+            <w:r>
+              <w:rPr>
+                <w:rFonts w:ascii="Lucida Console" w:hAnsi="Lucida Console"/>
+                <w:noProof/>
+                <w:color w:val="000000"/>
+                <w:sz w:val="22"/>
+                <w:shd w:val="clear" w:color="auto" w:fill="FFFFFF"/>
+                <w:lang w:eastAsia="en-GB"/>
+              </w:rPr>
+              <w:t>ИД</w:t>
+            </w:r>
+            <w:r>
+              <w:rPr>
+                <w:rFonts w:ascii="Lucida Console" w:hAnsi="Lucida Console"/>
+                <w:noProof/>
+                <w:color w:val="000000"/>
+                <w:sz w:val="22"/>
+                <w:shd w:val="clear" w:color="auto" w:fill="FFFFFF"/>
+                <w:lang w:val="en-GB" w:eastAsia="en-GB"/>
+              </w:rPr>
+              <w:t xml:space="preserve">" </w:t>
+            </w:r>
+            <w:r>
+              <w:rPr>
+                <w:rFonts w:ascii="Lucida Console" w:hAnsi="Lucida Console"/>
+                <w:color w:val="000000"/>
+                <w:sz w:val="22"/>
+                <w:shd w:val="clear" w:color="auto" w:fill="FFFFFF"/>
+                <w:lang w:val="en-GB"/>
+              </w:rPr>
+              <w:t xml:space="preserve">= </w:t>
+            </w:r>
+            <w:r>
+              <w:rPr>
+                <w:rFonts w:ascii="Lucida Console" w:hAnsi="Lucida Console"/>
                 <w:color w:val="000088"/>
                 <w:sz w:val="22"/>
-                <w:lang w:val="en-US" w:eastAsia="en-GB"/>
-              </w:rPr>
-              <w:t>EXISTS</w:t>
-            </w:r>
-            <w:r>
-              <w:rPr>
-                <w:rFonts w:ascii="Lucida Console" w:hAnsi="Lucida Console"/>
-                <w:noProof/>
-                <w:color w:val="000000"/>
-                <w:sz w:val="22"/>
-                <w:shd w:val="clear" w:color="auto" w:fill="FFFFFF"/>
-                <w:lang w:val="en-US" w:eastAsia="en-GB"/>
-              </w:rPr>
-              <w:t xml:space="preserve"> (</w:t>
-            </w:r>
-            <w:r>
-              <w:rPr>
-                <w:rFonts w:ascii="Lucida Console" w:hAnsi="Lucida Console"/>
-                <w:noProof/>
-                <w:color w:val="000088"/>
-                <w:sz w:val="22"/>
-                <w:lang w:val="en-US" w:eastAsia="en-GB"/>
-              </w:rPr>
-              <w:t>SELECT</w:t>
-            </w:r>
-            <w:r>
-              <w:rPr>
-                <w:rFonts w:ascii="Lucida Console" w:hAnsi="Lucida Console"/>
-                <w:noProof/>
-                <w:color w:val="000000"/>
-                <w:sz w:val="22"/>
-                <w:shd w:val="clear" w:color="auto" w:fill="FFFFFF"/>
-                <w:lang w:val="en-US" w:eastAsia="en-GB"/>
-              </w:rPr>
-              <w:t xml:space="preserve"> </w:t>
-            </w:r>
-            <w:r>
-              <w:rPr>
-                <w:rFonts w:ascii="Lucida Console" w:hAnsi="Lucida Console"/>
-                <w:noProof/>
-                <w:color w:val="006666"/>
-                <w:sz w:val="22"/>
-                <w:lang w:val="en-US" w:eastAsia="en-GB"/>
-              </w:rPr>
-              <w:t>1</w:t>
+                <w:lang w:val="en-GB"/>
+              </w:rPr>
+              <w:t>ANY</w:t>
             </w:r>
           </w:p>
           <w:p>
@@ -6157,9 +6685,20 @@
                 <w:color w:val="000000"/>
                 <w:sz w:val="22"/>
                 <w:shd w:val="clear" w:color="auto" w:fill="FFFFFF"/>
-                <w:lang w:val="en-US" w:eastAsia="en-GB"/>
-              </w:rPr>
-              <w:t xml:space="preserve">                  </w:t>
+                <w:lang w:val="en-GB" w:eastAsia="en-GB"/>
+              </w:rPr>
+              <w:t xml:space="preserve">      </w:t>
+            </w:r>
+            <w:r>
+              <w:rPr>
+                <w:rFonts w:ascii="Lucida Console" w:hAnsi="Lucida Console"/>
+                <w:noProof/>
+                <w:color w:val="000000"/>
+                <w:sz w:val="22"/>
+                <w:shd w:val="clear" w:color="auto" w:fill="FFFFFF"/>
+                <w:lang w:val="en-US" w:eastAsia="en-GB"/>
+              </w:rPr>
+              <w:t>(</w:t>
             </w:r>
             <w:r>
               <w:rPr>
@@ -6169,18 +6708,7 @@
                 <w:sz w:val="22"/>
                 <w:lang w:val="en-US" w:eastAsia="en-GB"/>
               </w:rPr>
-              <w:t>FROM</w:t>
-            </w:r>
-            <w:r>
-              <w:rPr>
-                <w:rFonts w:ascii="Lucida Console" w:hAnsi="Lucida Console"/>
-                <w:noProof/>
-                <w:color w:val="000000"/>
-                <w:sz w:val="22"/>
-                <w:shd w:val="clear" w:color="auto" w:fill="FFFFFF"/>
-                <w:lang w:val="en-US" w:eastAsia="en-GB"/>
-              </w:rPr>
-              <w:t xml:space="preserve"> "Н_УЧЕНИКИ"</w:t>
+              <w:t>SELECT</w:t>
             </w:r>
           </w:p>
           <w:p>
@@ -6203,12 +6731,79 @@
               <w:rPr>
                 <w:rFonts w:ascii="Lucida Console" w:hAnsi="Lucida Console"/>
                 <w:noProof/>
+                <w:color w:val="000000"/>
+                <w:sz w:val="22"/>
+                <w:shd w:val="clear" w:color="auto" w:fill="FFFFFF"/>
+                <w:lang w:val="en-US" w:eastAsia="en-GB"/>
+              </w:rPr>
+              <w:t xml:space="preserve">           "Н_УЧЕНИКИ"."ЧЛВК_ИД"</w:t>
+            </w:r>
+          </w:p>
+          <w:p>
+            <w:pPr>
+              <w:widowControl/>
+              <w:spacing w:line="240" w:lineRule="auto"/>
+              <w:ind w:firstLine="0"/>
+              <w:contextualSpacing w:val="0"/>
+              <w:jc w:val="left"/>
+              <w:rPr>
+                <w:rFonts w:ascii="Lucida Console" w:hAnsi="Lucida Console"/>
+                <w:noProof/>
+                <w:color w:val="000000"/>
+                <w:sz w:val="22"/>
+                <w:shd w:val="clear" w:color="auto" w:fill="FFFFFF"/>
+                <w:lang w:val="en-US" w:eastAsia="en-GB"/>
+              </w:rPr>
+            </w:pPr>
+            <w:r>
+              <w:rPr>
+                <w:rFonts w:ascii="Lucida Console" w:hAnsi="Lucida Console"/>
+                <w:noProof/>
+                <w:color w:val="000000"/>
+                <w:sz w:val="22"/>
+                <w:shd w:val="clear" w:color="auto" w:fill="FFFFFF"/>
+                <w:lang w:val="en-US" w:eastAsia="en-GB"/>
+              </w:rPr>
+              <w:t xml:space="preserve">       </w:t>
+            </w:r>
+            <w:r>
+              <w:rPr>
+                <w:rFonts w:ascii="Lucida Console" w:hAnsi="Lucida Console"/>
+                <w:noProof/>
                 <w:color w:val="000088"/>
                 <w:sz w:val="22"/>
                 <w:lang w:val="en-US" w:eastAsia="en-GB"/>
               </w:rPr>
-              <w:t xml:space="preserve">                  </w:t>
-            </w:r>
+              <w:t>FROM</w:t>
+            </w:r>
+            <w:r>
+              <w:rPr>
+                <w:rFonts w:ascii="Lucida Console" w:hAnsi="Lucida Console"/>
+                <w:noProof/>
+                <w:color w:val="000000"/>
+                <w:sz w:val="22"/>
+                <w:shd w:val="clear" w:color="auto" w:fill="FFFFFF"/>
+                <w:lang w:val="en-US" w:eastAsia="en-GB"/>
+              </w:rPr>
+              <w:t xml:space="preserve"> "Н_УЧЕНИКИ"</w:t>
+            </w:r>
+          </w:p>
+          <w:p>
+            <w:pPr>
+              <w:widowControl/>
+              <w:spacing w:line="240" w:lineRule="auto"/>
+              <w:ind w:firstLine="0"/>
+              <w:contextualSpacing w:val="0"/>
+              <w:jc w:val="left"/>
+              <w:rPr>
+                <w:rFonts w:ascii="Lucida Console" w:hAnsi="Lucida Console"/>
+                <w:noProof/>
+                <w:color w:val="000000"/>
+                <w:sz w:val="22"/>
+                <w:shd w:val="clear" w:color="auto" w:fill="FFFFFF"/>
+                <w:lang w:val="en-US" w:eastAsia="en-GB"/>
+              </w:rPr>
+            </w:pPr>
             <w:r>
               <w:rPr>
                 <w:rFonts w:ascii="Lucida Console" w:hAnsi="Lucida Console"/>
@@ -6217,6 +6812,16 @@
                 <w:sz w:val="22"/>
                 <w:lang w:val="en-US" w:eastAsia="en-GB"/>
               </w:rPr>
+              <w:t xml:space="preserve">       </w:t>
+            </w:r>
+            <w:r>
+              <w:rPr>
+                <w:rFonts w:ascii="Lucida Console" w:hAnsi="Lucida Console"/>
+                <w:noProof/>
+                <w:color w:val="000088"/>
+                <w:sz w:val="22"/>
+                <w:lang w:val="en-US" w:eastAsia="en-GB"/>
+              </w:rPr>
               <w:t>WHERE</w:t>
             </w:r>
             <w:r>
@@ -6228,7 +6833,113 @@
                 <w:shd w:val="clear" w:color="auto" w:fill="FFFFFF"/>
                 <w:lang w:val="en-US" w:eastAsia="en-GB"/>
               </w:rPr>
-              <w:t xml:space="preserve"> "Н_УЧЕНИКИ"."ЧЛВК_ИД" = "Н_ЛЮДИ"."ИД");</w:t>
+              <w:t xml:space="preserve"> "Н_УЧЕНИКИ"."ЧЛВК_ИД" </w:t>
+            </w:r>
+            <w:r>
+              <w:rPr>
+                <w:rFonts w:ascii="Lucida Console" w:hAnsi="Lucida Console"/>
+                <w:noProof/>
+                <w:color w:val="000088"/>
+                <w:sz w:val="22"/>
+                <w:lang w:val="en-US" w:eastAsia="en-GB"/>
+              </w:rPr>
+              <w:t>IS</w:t>
+            </w:r>
+            <w:r>
+              <w:rPr>
+                <w:rFonts w:ascii="Lucida Console" w:hAnsi="Lucida Console"/>
+                <w:noProof/>
+                <w:color w:val="000000"/>
+                <w:sz w:val="22"/>
+                <w:shd w:val="clear" w:color="auto" w:fill="FFFFFF"/>
+                <w:lang w:val="en-US" w:eastAsia="en-GB"/>
+              </w:rPr>
+              <w:t xml:space="preserve"> </w:t>
+            </w:r>
+            <w:r>
+              <w:rPr>
+                <w:rFonts w:ascii="Lucida Console" w:hAnsi="Lucida Console"/>
+                <w:noProof/>
+                <w:color w:val="000088"/>
+                <w:sz w:val="22"/>
+                <w:lang w:val="en-US" w:eastAsia="en-GB"/>
+              </w:rPr>
+              <w:t>DISTINCT</w:t>
+            </w:r>
+            <w:r>
+              <w:rPr>
+                <w:rFonts w:ascii="Lucida Console" w:hAnsi="Lucida Console"/>
+                <w:noProof/>
+                <w:color w:val="000000"/>
+                <w:sz w:val="22"/>
+                <w:shd w:val="clear" w:color="auto" w:fill="FFFFFF"/>
+                <w:lang w:val="en-US" w:eastAsia="en-GB"/>
+              </w:rPr>
+              <w:t xml:space="preserve"> </w:t>
+            </w:r>
+            <w:r>
+              <w:rPr>
+                <w:rFonts w:ascii="Lucida Console" w:hAnsi="Lucida Console"/>
+                <w:noProof/>
+                <w:color w:val="000088"/>
+                <w:sz w:val="22"/>
+                <w:lang w:val="en-US" w:eastAsia="en-GB"/>
+              </w:rPr>
+              <w:t>FROM</w:t>
+            </w:r>
+            <w:r>
+              <w:rPr>
+                <w:rFonts w:ascii="Lucida Console" w:hAnsi="Lucida Console"/>
+                <w:noProof/>
+                <w:color w:val="000000"/>
+                <w:sz w:val="22"/>
+                <w:shd w:val="clear" w:color="auto" w:fill="FFFFFF"/>
+                <w:lang w:val="en-US" w:eastAsia="en-GB"/>
+              </w:rPr>
+              <w:t xml:space="preserve"> </w:t>
+            </w:r>
+            <w:r>
+              <w:rPr>
+                <w:rFonts w:ascii="Lucida Console" w:hAnsi="Lucida Console"/>
+                <w:noProof/>
+                <w:color w:val="000088"/>
+                <w:sz w:val="22"/>
+                <w:lang w:val="en-US" w:eastAsia="en-GB"/>
+              </w:rPr>
+              <w:t>NULL</w:t>
+            </w:r>
+            <w:r>
+              <w:rPr>
+                <w:rFonts w:ascii="Lucida Console" w:hAnsi="Lucida Console"/>
+                <w:noProof/>
+                <w:color w:val="000000"/>
+                <w:sz w:val="22"/>
+                <w:shd w:val="clear" w:color="auto" w:fill="FFFFFF"/>
+                <w:lang w:val="en-US" w:eastAsia="en-GB"/>
+              </w:rPr>
+              <w:t>)</w:t>
+            </w:r>
+            <w:r>
+              <w:rPr>
+                <w:rFonts w:ascii="Lucida Console" w:hAnsi="Lucida Console"/>
+                <w:noProof/>
+                <w:color w:val="000000"/>
+                <w:sz w:val="22"/>
+                <w:shd w:val="clear" w:color="auto" w:fill="FFFFFF"/>
+                <w:lang w:val="en-US" w:eastAsia="en-GB"/>
+              </w:rPr>
+              <w:t>)</w:t>
+            </w:r>
+            <w:r>
+              <w:rPr>
+                <w:rFonts w:ascii="Lucida Console" w:hAnsi="Lucida Console"/>
+                <w:noProof/>
+                <w:color w:val="000000"/>
+                <w:sz w:val="22"/>
+                <w:shd w:val="clear" w:color="auto" w:fill="FFFFFF"/>
+                <w:lang w:val="en-US" w:eastAsia="en-GB"/>
+              </w:rPr>
+              <w:t>;</w:t>
             </w:r>
           </w:p>
         </w:tc>
@@ -6236,26 +6947,22 @@
     </w:tbl>
     <w:p>
       <w:pPr>
-        <w:widowControl/>
-        <w:shd w:val="clear" w:color="auto" w:fill="FFFFFF"/>
-        <w:spacing w:before="100" w:beforeAutospacing="1" w:after="100" w:afterAutospacing="1"/>
-        <w:ind w:firstLine="0"/>
-        <w:contextualSpacing w:val="0"/>
-        <w:jc w:val="left"/>
-        <w:rPr>
-          <w:color w:val="212529"/>
-          <w:szCs w:val="24"/>
-          <w:lang w:eastAsia="en-GB"/>
+        <w:ind w:left="360" w:firstLine="0"/>
+        <w:rPr>
+          <w:lang w:val="en-GB"/>
         </w:rPr>
       </w:pPr>
     </w:p>
     <w:p>
       <w:pPr>
-        <w:ind w:left="360" w:firstLine="0"/>
-      </w:pPr>
-    </w:p>
-    <w:p>
-      <w:r>
+        <w:rPr>
+          <w:lang w:val="en-GB"/>
+        </w:rPr>
+      </w:pPr>
+      <w:r>
+        <w:rPr>
+          <w:lang w:val="en-GB"/>
+        </w:rPr>
         <w:br w:type="page"/>
       </w:r>
     </w:p>
@@ -8798,6 +9505,119 @@
     </w:lvl>
   </w:abstractNum>
   <w:abstractNum w:abstractNumId="22" w15:restartNumberingAfterBreak="0">
+    <w:nsid w:val="52DD2F9A"/>
+    <w:multiLevelType w:val="multilevel"/>
+    <w:tmpl w:val="DCD0A4CC"/>
+    <w:lvl w:ilvl="0">
+      <w:start w:val="7"/>
+      <w:numFmt w:val="decimal"/>
+      <w:lvlText w:val="%1"/>
+      <w:lvlJc w:val="left"/>
+      <w:pPr>
+        <w:ind w:left="360" w:hanging="360"/>
+      </w:pPr>
+      <w:rPr>
+        <w:rFonts w:hint="default"/>
+      </w:rPr>
+    </w:lvl>
+    <w:lvl w:ilvl="1">
+      <w:start w:val="1"/>
+      <w:numFmt w:val="decimal"/>
+      <w:lvlText w:val="%1.%2"/>
+      <w:lvlJc w:val="left"/>
+      <w:pPr>
+        <w:ind w:left="720" w:hanging="360"/>
+      </w:pPr>
+      <w:rPr>
+        <w:rFonts w:hint="default"/>
+      </w:rPr>
+    </w:lvl>
+    <w:lvl w:ilvl="2">
+      <w:start w:val="1"/>
+      <w:numFmt w:val="decimal"/>
+      <w:lvlText w:val="%1.%2.%3"/>
+      <w:lvlJc w:val="left"/>
+      <w:pPr>
+        <w:ind w:left="1440" w:hanging="720"/>
+      </w:pPr>
+      <w:rPr>
+        <w:rFonts w:hint="default"/>
+      </w:rPr>
+    </w:lvl>
+    <w:lvl w:ilvl="3">
+      <w:start w:val="1"/>
+      <w:numFmt w:val="decimal"/>
+      <w:lvlText w:val="%1.%2.%3.%4"/>
+      <w:lvlJc w:val="left"/>
+      <w:pPr>
+        <w:ind w:left="1800" w:hanging="720"/>
+      </w:pPr>
+      <w:rPr>
+        <w:rFonts w:hint="default"/>
+      </w:rPr>
+    </w:lvl>
+    <w:lvl w:ilvl="4">
+      <w:start w:val="1"/>
+      <w:numFmt w:val="decimal"/>
+      <w:lvlText w:val="%1.%2.%3.%4.%5"/>
+      <w:lvlJc w:val="left"/>
+      <w:pPr>
+        <w:ind w:left="2520" w:hanging="1080"/>
+      </w:pPr>
+      <w:rPr>
+        <w:rFonts w:hint="default"/>
+      </w:rPr>
+    </w:lvl>
+    <w:lvl w:ilvl="5">
+      <w:start w:val="1"/>
+      <w:numFmt w:val="decimal"/>
+      <w:lvlText w:val="%1.%2.%3.%4.%5.%6"/>
+      <w:lvlJc w:val="left"/>
+      <w:pPr>
+        <w:ind w:left="2880" w:hanging="1080"/>
+      </w:pPr>
+      <w:rPr>
+        <w:rFonts w:hint="default"/>
+      </w:rPr>
+    </w:lvl>
+    <w:lvl w:ilvl="6">
+      <w:start w:val="1"/>
+      <w:numFmt w:val="decimal"/>
+      <w:lvlText w:val="%1.%2.%3.%4.%5.%6.%7"/>
+      <w:lvlJc w:val="left"/>
+      <w:pPr>
+        <w:ind w:left="3600" w:hanging="1440"/>
+      </w:pPr>
+      <w:rPr>
+        <w:rFonts w:hint="default"/>
+      </w:rPr>
+    </w:lvl>
+    <w:lvl w:ilvl="7">
+      <w:start w:val="1"/>
+      <w:numFmt w:val="decimal"/>
+      <w:lvlText w:val="%1.%2.%3.%4.%5.%6.%7.%8"/>
+      <w:lvlJc w:val="left"/>
+      <w:pPr>
+        <w:ind w:left="3960" w:hanging="1440"/>
+      </w:pPr>
+      <w:rPr>
+        <w:rFonts w:hint="default"/>
+      </w:rPr>
+    </w:lvl>
+    <w:lvl w:ilvl="8">
+      <w:start w:val="1"/>
+      <w:numFmt w:val="decimal"/>
+      <w:lvlText w:val="%1.%2.%3.%4.%5.%6.%7.%8.%9"/>
+      <w:lvlJc w:val="left"/>
+      <w:pPr>
+        <w:ind w:left="4680" w:hanging="1800"/>
+      </w:pPr>
+      <w:rPr>
+        <w:rFonts w:hint="default"/>
+      </w:rPr>
+    </w:lvl>
+  </w:abstractNum>
+  <w:abstractNum w:abstractNumId="23" w15:restartNumberingAfterBreak="0">
     <w:nsid w:val="544778ED"/>
     <w:multiLevelType w:val="hybridMultilevel"/>
     <w:tmpl w:val="DEE0F0B4"/>
@@ -8910,7 +9730,7 @@
       </w:rPr>
     </w:lvl>
   </w:abstractNum>
-  <w:abstractNum w:abstractNumId="23" w15:restartNumberingAfterBreak="0">
+  <w:abstractNum w:abstractNumId="24" w15:restartNumberingAfterBreak="0">
     <w:nsid w:val="548B239D"/>
     <w:multiLevelType w:val="multilevel"/>
     <w:tmpl w:val="F8DEE162"/>
@@ -9023,7 +9843,7 @@
       </w:pPr>
     </w:lvl>
   </w:abstractNum>
-  <w:abstractNum w:abstractNumId="24" w15:restartNumberingAfterBreak="0">
+  <w:abstractNum w:abstractNumId="25" w15:restartNumberingAfterBreak="0">
     <w:nsid w:val="57907980"/>
     <w:multiLevelType w:val="multilevel"/>
     <w:tmpl w:val="C0C85C6A"/>
@@ -9136,7 +9956,7 @@
       </w:pPr>
     </w:lvl>
   </w:abstractNum>
-  <w:abstractNum w:abstractNumId="25" w15:restartNumberingAfterBreak="0">
+  <w:abstractNum w:abstractNumId="26" w15:restartNumberingAfterBreak="0">
     <w:nsid w:val="588359D1"/>
     <w:multiLevelType w:val="multilevel"/>
     <w:tmpl w:val="BF4C8174"/>
@@ -9249,7 +10069,120 @@
       </w:rPr>
     </w:lvl>
   </w:abstractNum>
-  <w:abstractNum w:abstractNumId="26" w15:restartNumberingAfterBreak="0">
+  <w:abstractNum w:abstractNumId="27" w15:restartNumberingAfterBreak="0">
+    <w:nsid w:val="5F6854E4"/>
+    <w:multiLevelType w:val="multilevel"/>
+    <w:tmpl w:val="00C273BA"/>
+    <w:lvl w:ilvl="0">
+      <w:start w:val="7"/>
+      <w:numFmt w:val="decimal"/>
+      <w:lvlText w:val="%1."/>
+      <w:lvlJc w:val="left"/>
+      <w:pPr>
+        <w:ind w:left="360" w:hanging="360"/>
+      </w:pPr>
+      <w:rPr>
+        <w:rFonts w:hint="default"/>
+      </w:rPr>
+    </w:lvl>
+    <w:lvl w:ilvl="1">
+      <w:start w:val="1"/>
+      <w:numFmt w:val="decimal"/>
+      <w:lvlText w:val="%1.%2."/>
+      <w:lvlJc w:val="left"/>
+      <w:pPr>
+        <w:ind w:left="720" w:hanging="360"/>
+      </w:pPr>
+      <w:rPr>
+        <w:rFonts w:hint="default"/>
+      </w:rPr>
+    </w:lvl>
+    <w:lvl w:ilvl="2">
+      <w:start w:val="1"/>
+      <w:numFmt w:val="decimal"/>
+      <w:lvlText w:val="%1.%2.%3."/>
+      <w:lvlJc w:val="left"/>
+      <w:pPr>
+        <w:ind w:left="1440" w:hanging="720"/>
+      </w:pPr>
+      <w:rPr>
+        <w:rFonts w:hint="default"/>
+      </w:rPr>
+    </w:lvl>
+    <w:lvl w:ilvl="3">
+      <w:start w:val="1"/>
+      <w:numFmt w:val="decimal"/>
+      <w:lvlText w:val="%1.%2.%3.%4."/>
+      <w:lvlJc w:val="left"/>
+      <w:pPr>
+        <w:ind w:left="1800" w:hanging="720"/>
+      </w:pPr>
+      <w:rPr>
+        <w:rFonts w:hint="default"/>
+      </w:rPr>
+    </w:lvl>
+    <w:lvl w:ilvl="4">
+      <w:start w:val="1"/>
+      <w:numFmt w:val="decimal"/>
+      <w:lvlText w:val="%1.%2.%3.%4.%5."/>
+      <w:lvlJc w:val="left"/>
+      <w:pPr>
+        <w:ind w:left="2520" w:hanging="1080"/>
+      </w:pPr>
+      <w:rPr>
+        <w:rFonts w:hint="default"/>
+      </w:rPr>
+    </w:lvl>
+    <w:lvl w:ilvl="5">
+      <w:start w:val="1"/>
+      <w:numFmt w:val="decimal"/>
+      <w:lvlText w:val="%1.%2.%3.%4.%5.%6."/>
+      <w:lvlJc w:val="left"/>
+      <w:pPr>
+        <w:ind w:left="2880" w:hanging="1080"/>
+      </w:pPr>
+      <w:rPr>
+        <w:rFonts w:hint="default"/>
+      </w:rPr>
+    </w:lvl>
+    <w:lvl w:ilvl="6">
+      <w:start w:val="1"/>
+      <w:numFmt w:val="decimal"/>
+      <w:lvlText w:val="%1.%2.%3.%4.%5.%6.%7."/>
+      <w:lvlJc w:val="left"/>
+      <w:pPr>
+        <w:ind w:left="3600" w:hanging="1440"/>
+      </w:pPr>
+      <w:rPr>
+        <w:rFonts w:hint="default"/>
+      </w:rPr>
+    </w:lvl>
+    <w:lvl w:ilvl="7">
+      <w:start w:val="1"/>
+      <w:numFmt w:val="decimal"/>
+      <w:lvlText w:val="%1.%2.%3.%4.%5.%6.%7.%8."/>
+      <w:lvlJc w:val="left"/>
+      <w:pPr>
+        <w:ind w:left="3960" w:hanging="1440"/>
+      </w:pPr>
+      <w:rPr>
+        <w:rFonts w:hint="default"/>
+      </w:rPr>
+    </w:lvl>
+    <w:lvl w:ilvl="8">
+      <w:start w:val="1"/>
+      <w:numFmt w:val="decimal"/>
+      <w:lvlText w:val="%1.%2.%3.%4.%5.%6.%7.%8.%9."/>
+      <w:lvlJc w:val="left"/>
+      <w:pPr>
+        <w:ind w:left="4680" w:hanging="1800"/>
+      </w:pPr>
+      <w:rPr>
+        <w:rFonts w:hint="default"/>
+      </w:rPr>
+    </w:lvl>
+  </w:abstractNum>
+  <w:abstractNum w:abstractNumId="28" w15:restartNumberingAfterBreak="0">
     <w:nsid w:val="613E5A33"/>
     <w:multiLevelType w:val="multilevel"/>
     <w:tmpl w:val="7182F8BA"/>
@@ -9388,7 +10321,7 @@
       </w:rPr>
     </w:lvl>
   </w:abstractNum>
-  <w:abstractNum w:abstractNumId="27" w15:restartNumberingAfterBreak="0">
+  <w:abstractNum w:abstractNumId="29" w15:restartNumberingAfterBreak="0">
     <w:nsid w:val="65CE4F13"/>
     <w:multiLevelType w:val="multilevel"/>
     <w:tmpl w:val="AE9AB522"/>
@@ -9501,7 +10434,96 @@
       </w:pPr>
     </w:lvl>
   </w:abstractNum>
-  <w:abstractNum w:abstractNumId="28" w15:restartNumberingAfterBreak="0">
+  <w:abstractNum w:abstractNumId="30" w15:restartNumberingAfterBreak="0">
+    <w:nsid w:val="66C60AA3"/>
+    <w:multiLevelType w:val="hybridMultilevel"/>
+    <w:tmpl w:val="86FE3420"/>
+    <w:lvl w:ilvl="0" w:tplc="6C8A6882">
+      <w:start w:val="1"/>
+      <w:numFmt w:val="decimal"/>
+      <w:lvlText w:val="7.%1."/>
+      <w:lvlJc w:val="left"/>
+      <w:pPr>
+        <w:ind w:left="1080" w:hanging="360"/>
+      </w:pPr>
+      <w:rPr>
+        <w:rFonts w:hint="default"/>
+      </w:rPr>
+    </w:lvl>
+    <w:lvl w:ilvl="1" w:tplc="08090019" w:tentative="1">
+      <w:start w:val="1"/>
+      <w:numFmt w:val="lowerLetter"/>
+      <w:lvlText w:val="%2."/>
+      <w:lvlJc w:val="left"/>
+      <w:pPr>
+        <w:ind w:left="1440" w:hanging="360"/>
+      </w:pPr>
+    </w:lvl>
+    <w:lvl w:ilvl="2" w:tplc="0809001B" w:tentative="1">
+      <w:start w:val="1"/>
+      <w:numFmt w:val="lowerRoman"/>
+      <w:lvlText w:val="%3."/>
+      <w:lvlJc w:val="right"/>
+      <w:pPr>
+        <w:ind w:left="2160" w:hanging="180"/>
+      </w:pPr>
+    </w:lvl>
+    <w:lvl w:ilvl="3" w:tplc="0809000F" w:tentative="1">
+      <w:start w:val="1"/>
+      <w:numFmt w:val="decimal"/>
+      <w:lvlText w:val="%4."/>
+      <w:lvlJc w:val="left"/>
+      <w:pPr>
+        <w:ind w:left="2880" w:hanging="360"/>
+      </w:pPr>
+    </w:lvl>
+    <w:lvl w:ilvl="4" w:tplc="08090019" w:tentative="1">
+      <w:start w:val="1"/>
+      <w:numFmt w:val="lowerLetter"/>
+      <w:lvlText w:val="%5."/>
+      <w:lvlJc w:val="left"/>
+      <w:pPr>
+        <w:ind w:left="3600" w:hanging="360"/>
+      </w:pPr>
+    </w:lvl>
+    <w:lvl w:ilvl="5" w:tplc="0809001B" w:tentative="1">
+      <w:start w:val="1"/>
+      <w:numFmt w:val="lowerRoman"/>
+      <w:lvlText w:val="%6."/>
+      <w:lvlJc w:val="right"/>
+      <w:pPr>
+        <w:ind w:left="4320" w:hanging="180"/>
+      </w:pPr>
+    </w:lvl>
+    <w:lvl w:ilvl="6" w:tplc="0809000F" w:tentative="1">
+      <w:start w:val="1"/>
+      <w:numFmt w:val="decimal"/>
+      <w:lvlText w:val="%7."/>
+      <w:lvlJc w:val="left"/>
+      <w:pPr>
+        <w:ind w:left="5040" w:hanging="360"/>
+      </w:pPr>
+    </w:lvl>
+    <w:lvl w:ilvl="7" w:tplc="08090019" w:tentative="1">
+      <w:start w:val="1"/>
+      <w:numFmt w:val="lowerLetter"/>
+      <w:lvlText w:val="%8."/>
+      <w:lvlJc w:val="left"/>
+      <w:pPr>
+        <w:ind w:left="5760" w:hanging="360"/>
+      </w:pPr>
+    </w:lvl>
+    <w:lvl w:ilvl="8" w:tplc="0809001B" w:tentative="1">
+      <w:start w:val="1"/>
+      <w:numFmt w:val="lowerRoman"/>
+      <w:lvlText w:val="%9."/>
+      <w:lvlJc w:val="right"/>
+      <w:pPr>
+        <w:ind w:left="6480" w:hanging="180"/>
+      </w:pPr>
+    </w:lvl>
+  </w:abstractNum>
+  <w:abstractNum w:abstractNumId="31" w15:restartNumberingAfterBreak="0">
     <w:nsid w:val="6A580811"/>
     <w:multiLevelType w:val="multilevel"/>
     <w:tmpl w:val="6BBEB2DE"/>
@@ -9614,7 +10636,93 @@
       </w:pPr>
     </w:lvl>
   </w:abstractNum>
-  <w:abstractNum w:abstractNumId="29" w15:restartNumberingAfterBreak="0">
+  <w:abstractNum w:abstractNumId="32" w15:restartNumberingAfterBreak="0">
+    <w:nsid w:val="6A6734AB"/>
+    <w:multiLevelType w:val="hybridMultilevel"/>
+    <w:tmpl w:val="76283A1A"/>
+    <w:lvl w:ilvl="0" w:tplc="0809000F">
+      <w:start w:val="1"/>
+      <w:numFmt w:val="decimal"/>
+      <w:lvlText w:val="%1."/>
+      <w:lvlJc w:val="left"/>
+      <w:pPr>
+        <w:ind w:left="720" w:hanging="360"/>
+      </w:pPr>
+    </w:lvl>
+    <w:lvl w:ilvl="1" w:tplc="08090019" w:tentative="1">
+      <w:start w:val="1"/>
+      <w:numFmt w:val="lowerLetter"/>
+      <w:lvlText w:val="%2."/>
+      <w:lvlJc w:val="left"/>
+      <w:pPr>
+        <w:ind w:left="1440" w:hanging="360"/>
+      </w:pPr>
+    </w:lvl>
+    <w:lvl w:ilvl="2" w:tplc="0809001B" w:tentative="1">
+      <w:start w:val="1"/>
+      <w:numFmt w:val="lowerRoman"/>
+      <w:lvlText w:val="%3."/>
+      <w:lvlJc w:val="right"/>
+      <w:pPr>
+        <w:ind w:left="2160" w:hanging="180"/>
+      </w:pPr>
+    </w:lvl>
+    <w:lvl w:ilvl="3" w:tplc="0809000F" w:tentative="1">
+      <w:start w:val="1"/>
+      <w:numFmt w:val="decimal"/>
+      <w:lvlText w:val="%4."/>
+      <w:lvlJc w:val="left"/>
+      <w:pPr>
+        <w:ind w:left="2880" w:hanging="360"/>
+      </w:pPr>
+    </w:lvl>
+    <w:lvl w:ilvl="4" w:tplc="08090019" w:tentative="1">
+      <w:start w:val="1"/>
+      <w:numFmt w:val="lowerLetter"/>
+      <w:lvlText w:val="%5."/>
+      <w:lvlJc w:val="left"/>
+      <w:pPr>
+        <w:ind w:left="3600" w:hanging="360"/>
+      </w:pPr>
+    </w:lvl>
+    <w:lvl w:ilvl="5" w:tplc="0809001B" w:tentative="1">
+      <w:start w:val="1"/>
+      <w:numFmt w:val="lowerRoman"/>
+      <w:lvlText w:val="%6."/>
+      <w:lvlJc w:val="right"/>
+      <w:pPr>
+        <w:ind w:left="4320" w:hanging="180"/>
+      </w:pPr>
+    </w:lvl>
+    <w:lvl w:ilvl="6" w:tplc="0809000F" w:tentative="1">
+      <w:start w:val="1"/>
+      <w:numFmt w:val="decimal"/>
+      <w:lvlText w:val="%7."/>
+      <w:lvlJc w:val="left"/>
+      <w:pPr>
+        <w:ind w:left="5040" w:hanging="360"/>
+      </w:pPr>
+    </w:lvl>
+    <w:lvl w:ilvl="7" w:tplc="08090019" w:tentative="1">
+      <w:start w:val="1"/>
+      <w:numFmt w:val="lowerLetter"/>
+      <w:lvlText w:val="%8."/>
+      <w:lvlJc w:val="left"/>
+      <w:pPr>
+        <w:ind w:left="5760" w:hanging="360"/>
+      </w:pPr>
+    </w:lvl>
+    <w:lvl w:ilvl="8" w:tplc="0809001B" w:tentative="1">
+      <w:start w:val="1"/>
+      <w:numFmt w:val="lowerRoman"/>
+      <w:lvlText w:val="%9."/>
+      <w:lvlJc w:val="right"/>
+      <w:pPr>
+        <w:ind w:left="6480" w:hanging="180"/>
+      </w:pPr>
+    </w:lvl>
+  </w:abstractNum>
+  <w:abstractNum w:abstractNumId="33" w15:restartNumberingAfterBreak="0">
     <w:nsid w:val="6D5119ED"/>
     <w:multiLevelType w:val="multilevel"/>
     <w:tmpl w:val="C0C85C6A"/>
@@ -9754,7 +10862,7 @@
       </w:rPr>
     </w:lvl>
   </w:abstractNum>
-  <w:abstractNum w:abstractNumId="30" w15:restartNumberingAfterBreak="0">
+  <w:abstractNum w:abstractNumId="34" w15:restartNumberingAfterBreak="0">
     <w:nsid w:val="6E115361"/>
     <w:multiLevelType w:val="multilevel"/>
     <w:tmpl w:val="DEECC10C"/>
@@ -9867,7 +10975,7 @@
       </w:rPr>
     </w:lvl>
   </w:abstractNum>
-  <w:abstractNum w:abstractNumId="31" w15:restartNumberingAfterBreak="0">
+  <w:abstractNum w:abstractNumId="35" w15:restartNumberingAfterBreak="0">
     <w:nsid w:val="70FB1C90"/>
     <w:multiLevelType w:val="multilevel"/>
     <w:tmpl w:val="D95A0672"/>
@@ -9980,7 +11088,7 @@
       </w:pPr>
     </w:lvl>
   </w:abstractNum>
-  <w:abstractNum w:abstractNumId="32" w15:restartNumberingAfterBreak="0">
+  <w:abstractNum w:abstractNumId="36" w15:restartNumberingAfterBreak="0">
     <w:nsid w:val="7719566F"/>
     <w:multiLevelType w:val="multilevel"/>
     <w:tmpl w:val="7182F8BA"/>
@@ -10093,7 +11201,7 @@
       </w:pPr>
     </w:lvl>
   </w:abstractNum>
-  <w:abstractNum w:abstractNumId="33" w15:restartNumberingAfterBreak="0">
+  <w:abstractNum w:abstractNumId="37" w15:restartNumberingAfterBreak="0">
     <w:nsid w:val="78C45797"/>
     <w:multiLevelType w:val="multilevel"/>
     <w:tmpl w:val="1068C092"/>
@@ -10206,7 +11314,7 @@
       </w:pPr>
     </w:lvl>
   </w:abstractNum>
-  <w:abstractNum w:abstractNumId="34" w15:restartNumberingAfterBreak="0">
+  <w:abstractNum w:abstractNumId="38" w15:restartNumberingAfterBreak="0">
     <w:nsid w:val="7DD94549"/>
     <w:multiLevelType w:val="hybridMultilevel"/>
     <w:tmpl w:val="4658FAA8"/>
@@ -10295,7 +11403,7 @@
       </w:pPr>
     </w:lvl>
   </w:abstractNum>
-  <w:abstractNum w:abstractNumId="35" w15:restartNumberingAfterBreak="0">
+  <w:abstractNum w:abstractNumId="39" w15:restartNumberingAfterBreak="0">
     <w:nsid w:val="7E8A50DF"/>
     <w:multiLevelType w:val="hybridMultilevel"/>
     <w:tmpl w:val="8256C718"/>
@@ -10408,7 +11516,7 @@
       </w:rPr>
     </w:lvl>
   </w:abstractNum>
-  <w:abstractNum w:abstractNumId="36" w15:restartNumberingAfterBreak="0">
+  <w:abstractNum w:abstractNumId="40" w15:restartNumberingAfterBreak="0">
     <w:nsid w:val="7F326A89"/>
     <w:multiLevelType w:val="hybridMultilevel"/>
     <w:tmpl w:val="8E42E716"/>
@@ -10523,19 +11631,19 @@
     </w:lvl>
   </w:abstractNum>
   <w:num w:numId="1" w16cid:durableId="1157957501">
-    <w:abstractNumId w:val="25"/>
+    <w:abstractNumId w:val="26"/>
   </w:num>
   <w:num w:numId="2" w16cid:durableId="1362439159">
-    <w:abstractNumId w:val="30"/>
+    <w:abstractNumId w:val="34"/>
   </w:num>
   <w:num w:numId="3" w16cid:durableId="927426367">
     <w:abstractNumId w:val="19"/>
   </w:num>
   <w:num w:numId="4" w16cid:durableId="1034428631">
-    <w:abstractNumId w:val="34"/>
+    <w:abstractNumId w:val="38"/>
   </w:num>
   <w:num w:numId="5" w16cid:durableId="1751467797">
-    <w:abstractNumId w:val="22"/>
+    <w:abstractNumId w:val="23"/>
   </w:num>
   <w:num w:numId="6" w16cid:durableId="1224222784">
     <w:abstractNumId w:val="17"/>
@@ -10544,16 +11652,16 @@
     <w:abstractNumId w:val="1"/>
   </w:num>
   <w:num w:numId="8" w16cid:durableId="1309629327">
-    <w:abstractNumId w:val="36"/>
+    <w:abstractNumId w:val="40"/>
   </w:num>
   <w:num w:numId="9" w16cid:durableId="868032829">
     <w:abstractNumId w:val="11"/>
   </w:num>
   <w:num w:numId="10" w16cid:durableId="1724987389">
-    <w:abstractNumId w:val="35"/>
+    <w:abstractNumId w:val="39"/>
   </w:num>
   <w:num w:numId="11" w16cid:durableId="1680157125">
-    <w:abstractNumId w:val="35"/>
+    <w:abstractNumId w:val="39"/>
   </w:num>
   <w:num w:numId="12" w16cid:durableId="2107188706">
     <w:abstractNumId w:val="1"/>
@@ -10565,7 +11673,7 @@
     <w:abstractNumId w:val="13"/>
   </w:num>
   <w:num w:numId="15" w16cid:durableId="1762991006">
-    <w:abstractNumId w:val="27"/>
+    <w:abstractNumId w:val="29"/>
   </w:num>
   <w:num w:numId="16" w16cid:durableId="540241313">
     <w:abstractNumId w:val="10"/>
@@ -10574,16 +11682,16 @@
     <w:abstractNumId w:val="4"/>
   </w:num>
   <w:num w:numId="18" w16cid:durableId="65617340">
-    <w:abstractNumId w:val="23"/>
+    <w:abstractNumId w:val="24"/>
   </w:num>
   <w:num w:numId="19" w16cid:durableId="1519008161">
-    <w:abstractNumId w:val="28"/>
+    <w:abstractNumId w:val="31"/>
   </w:num>
   <w:num w:numId="20" w16cid:durableId="85656335">
     <w:abstractNumId w:val="5"/>
   </w:num>
   <w:num w:numId="21" w16cid:durableId="476730899">
-    <w:abstractNumId w:val="29"/>
+    <w:abstractNumId w:val="33"/>
   </w:num>
   <w:num w:numId="22" w16cid:durableId="237981088">
     <w:abstractNumId w:val="0"/>
@@ -10592,7 +11700,7 @@
     <w:abstractNumId w:val="9"/>
   </w:num>
   <w:num w:numId="24" w16cid:durableId="1438864175">
-    <w:abstractNumId w:val="28"/>
+    <w:abstractNumId w:val="31"/>
     <w:lvlOverride w:ilvl="0">
       <w:startOverride w:val="1"/>
     </w:lvlOverride>
@@ -10628,16 +11736,16 @@
     <w:abstractNumId w:val="15"/>
   </w:num>
   <w:num w:numId="27" w16cid:durableId="1464034408">
-    <w:abstractNumId w:val="24"/>
+    <w:abstractNumId w:val="25"/>
   </w:num>
   <w:num w:numId="28" w16cid:durableId="715079509">
-    <w:abstractNumId w:val="26"/>
+    <w:abstractNumId w:val="28"/>
   </w:num>
   <w:num w:numId="29" w16cid:durableId="1011378013">
     <w:abstractNumId w:val="3"/>
   </w:num>
   <w:num w:numId="30" w16cid:durableId="1911890487">
-    <w:abstractNumId w:val="32"/>
+    <w:abstractNumId w:val="36"/>
   </w:num>
   <w:num w:numId="31" w16cid:durableId="2088764266">
     <w:abstractNumId w:val="16"/>
@@ -10646,7 +11754,7 @@
     <w:abstractNumId w:val="21"/>
   </w:num>
   <w:num w:numId="33" w16cid:durableId="768355305">
-    <w:abstractNumId w:val="33"/>
+    <w:abstractNumId w:val="37"/>
   </w:num>
   <w:num w:numId="34" w16cid:durableId="2119519528">
     <w:abstractNumId w:val="18"/>
@@ -10658,7 +11766,7 @@
     <w:abstractNumId w:val="6"/>
   </w:num>
   <w:num w:numId="37" w16cid:durableId="1600140177">
-    <w:abstractNumId w:val="31"/>
+    <w:abstractNumId w:val="35"/>
   </w:num>
   <w:num w:numId="38" w16cid:durableId="1351109173">
     <w:abstractNumId w:val="8"/>
@@ -10668,6 +11776,18 @@
   </w:num>
   <w:num w:numId="40" w16cid:durableId="6294275">
     <w:abstractNumId w:val="7"/>
+  </w:num>
+  <w:num w:numId="41" w16cid:durableId="1791704183">
+    <w:abstractNumId w:val="32"/>
+  </w:num>
+  <w:num w:numId="42" w16cid:durableId="1376467420">
+    <w:abstractNumId w:val="22"/>
+  </w:num>
+  <w:num w:numId="43" w16cid:durableId="141587128">
+    <w:abstractNumId w:val="27"/>
+  </w:num>
+  <w:num w:numId="44" w16cid:durableId="1695813104">
+    <w:abstractNumId w:val="30"/>
   </w:num>
 </w:numbering>
 </file>

</xml_diff>